<commit_message>
Tabla de contenido de las consultas
</commit_message>
<xml_diff>
--- a/Proyecto/Preguntas/Consultas.docx
+++ b/Proyecto/Preguntas/Consultas.docx
@@ -2,786 +2,1447 @@
 <file path=word/document.xml><?xml version="1.0" encoding="utf-8"?>
 <w:document xmlns:wpc="http://schemas.microsoft.com/office/word/2010/wordprocessingCanvas" xmlns:mc="http://schemas.openxmlformats.org/markup-compatibility/2006" xmlns:o="urn:schemas-microsoft-com:office:office" xmlns:r="http://schemas.openxmlformats.org/officeDocument/2006/relationships" xmlns:m="http://schemas.openxmlformats.org/officeDocument/2006/math" xmlns:v="urn:schemas-microsoft-com:vml" xmlns:wp14="http://schemas.microsoft.com/office/word/2010/wordprocessingDrawing" xmlns:wp="http://schemas.openxmlformats.org/drawingml/2006/wordprocessingDrawing" xmlns:w10="urn:schemas-microsoft-com:office:word" xmlns:w="http://schemas.openxmlformats.org/wordprocessingml/2006/main" xmlns:w14="http://schemas.microsoft.com/office/word/2010/wordml" xmlns:w15="http://schemas.microsoft.com/office/word/2012/wordml" xmlns:wpg="http://schemas.microsoft.com/office/word/2010/wordprocessingGroup" xmlns:wpi="http://schemas.microsoft.com/office/word/2010/wordprocessingInk" xmlns:wne="http://schemas.microsoft.com/office/word/2006/wordml" xmlns:wps="http://schemas.microsoft.com/office/word/2010/wordprocessingShape" mc:Ignorable="w14 w15 wp14">
   <w:body>
+    <w:sdt>
+      <w:sdtPr>
+        <w:rPr>
+          <w:lang w:val="es-ES"/>
+        </w:rPr>
+        <w:id w:val="172389145"/>
+        <w:docPartObj>
+          <w:docPartGallery w:val="Table of Contents"/>
+          <w:docPartUnique/>
+        </w:docPartObj>
+      </w:sdtPr>
+      <w:sdtEndPr>
+        <w:rPr>
+          <w:rFonts w:eastAsiaTheme="minorEastAsia" w:cstheme="minorBidi"/>
+          <w:caps w:val="0"/>
+          <w:spacing w:val="0"/>
+          <w:sz w:val="24"/>
+          <w:szCs w:val="22"/>
+          <w:u w:val="none"/>
+          <w14:glow w14:rad="0">
+            <w14:srgbClr w14:val="000000"/>
+          </w14:glow>
+        </w:rPr>
+      </w:sdtEndPr>
+      <w:sdtContent>
+        <w:p>
+          <w:pPr>
+            <w:pStyle w:val="TtulodeTDC"/>
+          </w:pPr>
+          <w:r>
+            <w:rPr>
+              <w:lang w:val="es-ES"/>
+            </w:rPr>
+            <w:t>Contenido</w:t>
+          </w:r>
+        </w:p>
+        <w:p>
+          <w:pPr>
+            <w:pStyle w:val="TDC1"/>
+            <w:tabs>
+              <w:tab w:val="right" w:leader="dot" w:pos="8828"/>
+            </w:tabs>
+            <w:rPr>
+              <w:noProof/>
+            </w:rPr>
+          </w:pPr>
+          <w:r>
+            <w:rPr>
+              <w:b/>
+              <w:bCs/>
+              <w:lang w:val="es-ES"/>
+            </w:rPr>
+            <w:fldChar w:fldCharType="begin"/>
+          </w:r>
+          <w:r>
+            <w:rPr>
+              <w:b/>
+              <w:bCs/>
+              <w:lang w:val="es-ES"/>
+            </w:rPr>
+            <w:instrText xml:space="preserve"> TOC \o "1-3" \h \z \u </w:instrText>
+          </w:r>
+          <w:r>
+            <w:rPr>
+              <w:b/>
+              <w:bCs/>
+              <w:lang w:val="es-ES"/>
+            </w:rPr>
+            <w:fldChar w:fldCharType="separate"/>
+          </w:r>
+          <w:hyperlink w:anchor="_Toc165038181" w:history="1">
+            <w:r>
+              <w:rPr>
+                <w:rStyle w:val="Hipervnculo"/>
+                <w:noProof/>
+              </w:rPr>
+              <w:t>PREGUNTAS</w:t>
+            </w:r>
+            <w:r>
+              <w:rPr>
+                <w:noProof/>
+                <w:webHidden/>
+              </w:rPr>
+              <w:tab/>
+            </w:r>
+            <w:r>
+              <w:rPr>
+                <w:noProof/>
+                <w:webHidden/>
+              </w:rPr>
+              <w:fldChar w:fldCharType="begin"/>
+            </w:r>
+            <w:r>
+              <w:rPr>
+                <w:noProof/>
+                <w:webHidden/>
+              </w:rPr>
+              <w:instrText xml:space="preserve"> PAGEREF _Toc165038181 \h </w:instrText>
+            </w:r>
+            <w:r>
+              <w:rPr>
+                <w:noProof/>
+                <w:webHidden/>
+              </w:rPr>
+            </w:r>
+            <w:r>
+              <w:rPr>
+                <w:noProof/>
+                <w:webHidden/>
+              </w:rPr>
+              <w:fldChar w:fldCharType="separate"/>
+            </w:r>
+            <w:r>
+              <w:rPr>
+                <w:noProof/>
+                <w:webHidden/>
+              </w:rPr>
+              <w:t>2</w:t>
+            </w:r>
+            <w:r>
+              <w:rPr>
+                <w:noProof/>
+                <w:webHidden/>
+              </w:rPr>
+              <w:fldChar w:fldCharType="end"/>
+            </w:r>
+          </w:hyperlink>
+        </w:p>
+        <w:p>
+          <w:pPr>
+            <w:pStyle w:val="TDC2"/>
+            <w:tabs>
+              <w:tab w:val="right" w:leader="dot" w:pos="8828"/>
+            </w:tabs>
+            <w:rPr>
+              <w:noProof/>
+            </w:rPr>
+          </w:pPr>
+          <w:hyperlink w:anchor="_Toc165038182" w:history="1">
+            <w:r>
+              <w:rPr>
+                <w:rStyle w:val="Hipervnculo"/>
+                <w:noProof/>
+              </w:rPr>
+              <w:t>Conclusión del punto 1 del 5.1</w:t>
+            </w:r>
+            <w:r>
+              <w:rPr>
+                <w:noProof/>
+                <w:webHidden/>
+              </w:rPr>
+              <w:tab/>
+            </w:r>
+            <w:r>
+              <w:rPr>
+                <w:noProof/>
+                <w:webHidden/>
+              </w:rPr>
+              <w:fldChar w:fldCharType="begin"/>
+            </w:r>
+            <w:r>
+              <w:rPr>
+                <w:noProof/>
+                <w:webHidden/>
+              </w:rPr>
+              <w:instrText xml:space="preserve"> PAGEREF _Toc165038182 \h </w:instrText>
+            </w:r>
+            <w:r>
+              <w:rPr>
+                <w:noProof/>
+                <w:webHidden/>
+              </w:rPr>
+            </w:r>
+            <w:r>
+              <w:rPr>
+                <w:noProof/>
+                <w:webHidden/>
+              </w:rPr>
+              <w:fldChar w:fldCharType="separate"/>
+            </w:r>
+            <w:r>
+              <w:rPr>
+                <w:noProof/>
+                <w:webHidden/>
+              </w:rPr>
+              <w:t>2</w:t>
+            </w:r>
+            <w:r>
+              <w:rPr>
+                <w:noProof/>
+                <w:webHidden/>
+              </w:rPr>
+              <w:fldChar w:fldCharType="end"/>
+            </w:r>
+          </w:hyperlink>
+        </w:p>
+        <w:p>
+          <w:pPr>
+            <w:pStyle w:val="TDC2"/>
+            <w:tabs>
+              <w:tab w:val="right" w:leader="dot" w:pos="8828"/>
+            </w:tabs>
+            <w:rPr>
+              <w:noProof/>
+            </w:rPr>
+          </w:pPr>
+          <w:hyperlink w:anchor="_Toc165038183" w:history="1">
+            <w:r>
+              <w:rPr>
+                <w:rStyle w:val="Hipervnculo"/>
+                <w:noProof/>
+              </w:rPr>
+              <w:t>Qué es el lambda sub-m</w:t>
+            </w:r>
+            <w:r>
+              <w:rPr>
+                <w:noProof/>
+                <w:webHidden/>
+              </w:rPr>
+              <w:tab/>
+            </w:r>
+            <w:r>
+              <w:rPr>
+                <w:noProof/>
+                <w:webHidden/>
+              </w:rPr>
+              <w:fldChar w:fldCharType="begin"/>
+            </w:r>
+            <w:r>
+              <w:rPr>
+                <w:noProof/>
+                <w:webHidden/>
+              </w:rPr>
+              <w:instrText xml:space="preserve"> PAGEREF _Toc165038183 \h </w:instrText>
+            </w:r>
+            <w:r>
+              <w:rPr>
+                <w:noProof/>
+                <w:webHidden/>
+              </w:rPr>
+            </w:r>
+            <w:r>
+              <w:rPr>
+                <w:noProof/>
+                <w:webHidden/>
+              </w:rPr>
+              <w:fldChar w:fldCharType="separate"/>
+            </w:r>
+            <w:r>
+              <w:rPr>
+                <w:noProof/>
+                <w:webHidden/>
+              </w:rPr>
+              <w:t>2</w:t>
+            </w:r>
+            <w:r>
+              <w:rPr>
+                <w:noProof/>
+                <w:webHidden/>
+              </w:rPr>
+              <w:fldChar w:fldCharType="end"/>
+            </w:r>
+          </w:hyperlink>
+        </w:p>
+        <w:p>
+          <w:pPr>
+            <w:pStyle w:val="TDC2"/>
+            <w:tabs>
+              <w:tab w:val="right" w:leader="dot" w:pos="8828"/>
+            </w:tabs>
+            <w:rPr>
+              <w:noProof/>
+            </w:rPr>
+          </w:pPr>
+          <w:hyperlink w:anchor="_Toc165038184" w:history="1">
+            <w:r>
+              <w:rPr>
+                <w:rStyle w:val="Hipervnculo"/>
+                <w:noProof/>
+              </w:rPr>
+              <w:t>¿Por qué cuando no hay saturación magnética se pueden utilizar las inductancias de eje directo y en cuadratura’</w:t>
+            </w:r>
+            <w:r>
+              <w:rPr>
+                <w:noProof/>
+                <w:webHidden/>
+              </w:rPr>
+              <w:tab/>
+            </w:r>
+            <w:r>
+              <w:rPr>
+                <w:noProof/>
+                <w:webHidden/>
+              </w:rPr>
+              <w:fldChar w:fldCharType="begin"/>
+            </w:r>
+            <w:r>
+              <w:rPr>
+                <w:noProof/>
+                <w:webHidden/>
+              </w:rPr>
+              <w:instrText xml:space="preserve"> PAGEREF _Toc165038184 \h </w:instrText>
+            </w:r>
+            <w:r>
+              <w:rPr>
+                <w:noProof/>
+                <w:webHidden/>
+              </w:rPr>
+            </w:r>
+            <w:r>
+              <w:rPr>
+                <w:noProof/>
+                <w:webHidden/>
+              </w:rPr>
+              <w:fldChar w:fldCharType="separate"/>
+            </w:r>
+            <w:r>
+              <w:rPr>
+                <w:noProof/>
+                <w:webHidden/>
+              </w:rPr>
+              <w:t>2</w:t>
+            </w:r>
+            <w:r>
+              <w:rPr>
+                <w:noProof/>
+                <w:webHidden/>
+              </w:rPr>
+              <w:fldChar w:fldCharType="end"/>
+            </w:r>
+          </w:hyperlink>
+        </w:p>
+        <w:p>
+          <w:pPr>
+            <w:pStyle w:val="TDC2"/>
+            <w:tabs>
+              <w:tab w:val="right" w:leader="dot" w:pos="8828"/>
+            </w:tabs>
+            <w:rPr>
+              <w:noProof/>
+            </w:rPr>
+          </w:pPr>
+          <w:hyperlink w:anchor="_Toc165038185" w:history="1">
+            <w:r>
+              <w:rPr>
+                <w:rStyle w:val="Hipervnculo"/>
+                <w:noProof/>
+              </w:rPr>
+              <w:t>¿Cuál es la ventaja de hacer ids=0?</w:t>
+            </w:r>
+            <w:r>
+              <w:rPr>
+                <w:noProof/>
+                <w:webHidden/>
+              </w:rPr>
+              <w:tab/>
+            </w:r>
+            <w:r>
+              <w:rPr>
+                <w:noProof/>
+                <w:webHidden/>
+              </w:rPr>
+              <w:fldChar w:fldCharType="begin"/>
+            </w:r>
+            <w:r>
+              <w:rPr>
+                <w:noProof/>
+                <w:webHidden/>
+              </w:rPr>
+              <w:instrText xml:space="preserve"> PAGEREF _Toc165038185 \h </w:instrText>
+            </w:r>
+            <w:r>
+              <w:rPr>
+                <w:noProof/>
+                <w:webHidden/>
+              </w:rPr>
+            </w:r>
+            <w:r>
+              <w:rPr>
+                <w:noProof/>
+                <w:webHidden/>
+              </w:rPr>
+              <w:fldChar w:fldCharType="separate"/>
+            </w:r>
+            <w:r>
+              <w:rPr>
+                <w:noProof/>
+                <w:webHidden/>
+              </w:rPr>
+              <w:t>3</w:t>
+            </w:r>
+            <w:r>
+              <w:rPr>
+                <w:noProof/>
+                <w:webHidden/>
+              </w:rPr>
+              <w:fldChar w:fldCharType="end"/>
+            </w:r>
+          </w:hyperlink>
+        </w:p>
+        <w:p>
+          <w:pPr>
+            <w:pStyle w:val="TDC2"/>
+            <w:tabs>
+              <w:tab w:val="right" w:leader="dot" w:pos="8828"/>
+            </w:tabs>
+            <w:rPr>
+              <w:noProof/>
+            </w:rPr>
+          </w:pPr>
+          <w:hyperlink w:anchor="_Toc165038186" w:history="1">
+            <w:r>
+              <w:rPr>
+                <w:rStyle w:val="Hipervnculo"/>
+                <w:noProof/>
+              </w:rPr>
+              <w:t>¿Se podría controlar directamente desde la id?</w:t>
+            </w:r>
+            <w:r>
+              <w:rPr>
+                <w:noProof/>
+                <w:webHidden/>
+              </w:rPr>
+              <w:tab/>
+            </w:r>
+            <w:r>
+              <w:rPr>
+                <w:noProof/>
+                <w:webHidden/>
+              </w:rPr>
+              <w:fldChar w:fldCharType="begin"/>
+            </w:r>
+            <w:r>
+              <w:rPr>
+                <w:noProof/>
+                <w:webHidden/>
+              </w:rPr>
+              <w:instrText xml:space="preserve"> PAGEREF _Toc165038186 \h </w:instrText>
+            </w:r>
+            <w:r>
+              <w:rPr>
+                <w:noProof/>
+                <w:webHidden/>
+              </w:rPr>
+            </w:r>
+            <w:r>
+              <w:rPr>
+                <w:noProof/>
+                <w:webHidden/>
+              </w:rPr>
+              <w:fldChar w:fldCharType="separate"/>
+            </w:r>
+            <w:r>
+              <w:rPr>
+                <w:noProof/>
+                <w:webHidden/>
+              </w:rPr>
+              <w:t>3</w:t>
+            </w:r>
+            <w:r>
+              <w:rPr>
+                <w:noProof/>
+                <w:webHidden/>
+              </w:rPr>
+              <w:fldChar w:fldCharType="end"/>
+            </w:r>
+          </w:hyperlink>
+        </w:p>
+        <w:p>
+          <w:pPr>
+            <w:pStyle w:val="TDC2"/>
+            <w:tabs>
+              <w:tab w:val="right" w:leader="dot" w:pos="8828"/>
+            </w:tabs>
+            <w:rPr>
+              <w:noProof/>
+            </w:rPr>
+          </w:pPr>
+          <w:hyperlink w:anchor="_Toc165038187" w:history="1">
+            <w:r>
+              <w:rPr>
+                <w:rStyle w:val="Hipervnculo"/>
+                <w:noProof/>
+              </w:rPr>
+              <w:t>¿Qué conservaba la transformación de Park y que conservaban las otras?</w:t>
+            </w:r>
+            <w:r>
+              <w:rPr>
+                <w:noProof/>
+                <w:webHidden/>
+              </w:rPr>
+              <w:tab/>
+            </w:r>
+            <w:r>
+              <w:rPr>
+                <w:noProof/>
+                <w:webHidden/>
+              </w:rPr>
+              <w:fldChar w:fldCharType="begin"/>
+            </w:r>
+            <w:r>
+              <w:rPr>
+                <w:noProof/>
+                <w:webHidden/>
+              </w:rPr>
+              <w:instrText xml:space="preserve"> PAGEREF _Toc165038187 \h </w:instrText>
+            </w:r>
+            <w:r>
+              <w:rPr>
+                <w:noProof/>
+                <w:webHidden/>
+              </w:rPr>
+            </w:r>
+            <w:r>
+              <w:rPr>
+                <w:noProof/>
+                <w:webHidden/>
+              </w:rPr>
+              <w:fldChar w:fldCharType="separate"/>
+            </w:r>
+            <w:r>
+              <w:rPr>
+                <w:noProof/>
+                <w:webHidden/>
+              </w:rPr>
+              <w:t>4</w:t>
+            </w:r>
+            <w:r>
+              <w:rPr>
+                <w:noProof/>
+                <w:webHidden/>
+              </w:rPr>
+              <w:fldChar w:fldCharType="end"/>
+            </w:r>
+          </w:hyperlink>
+        </w:p>
+        <w:p>
+          <w:pPr>
+            <w:pStyle w:val="TDC2"/>
+            <w:tabs>
+              <w:tab w:val="right" w:leader="dot" w:pos="8828"/>
+            </w:tabs>
+            <w:rPr>
+              <w:noProof/>
+            </w:rPr>
+          </w:pPr>
+          <w:hyperlink w:anchor="_Toc165038188" w:history="1">
+            <w:r>
+              <w:rPr>
+                <w:rStyle w:val="Hipervnculo"/>
+                <w:noProof/>
+              </w:rPr>
+              <w:t>Otras Anotaciones</w:t>
+            </w:r>
+            <w:r>
+              <w:rPr>
+                <w:noProof/>
+                <w:webHidden/>
+              </w:rPr>
+              <w:tab/>
+            </w:r>
+            <w:r>
+              <w:rPr>
+                <w:noProof/>
+                <w:webHidden/>
+              </w:rPr>
+              <w:fldChar w:fldCharType="begin"/>
+            </w:r>
+            <w:r>
+              <w:rPr>
+                <w:noProof/>
+                <w:webHidden/>
+              </w:rPr>
+              <w:instrText xml:space="preserve"> PAGEREF _Toc165038188 \h </w:instrText>
+            </w:r>
+            <w:r>
+              <w:rPr>
+                <w:noProof/>
+                <w:webHidden/>
+              </w:rPr>
+            </w:r>
+            <w:r>
+              <w:rPr>
+                <w:noProof/>
+                <w:webHidden/>
+              </w:rPr>
+              <w:fldChar w:fldCharType="separate"/>
+            </w:r>
+            <w:r>
+              <w:rPr>
+                <w:noProof/>
+                <w:webHidden/>
+              </w:rPr>
+              <w:t>4</w:t>
+            </w:r>
+            <w:r>
+              <w:rPr>
+                <w:noProof/>
+                <w:webHidden/>
+              </w:rPr>
+              <w:fldChar w:fldCharType="end"/>
+            </w:r>
+          </w:hyperlink>
+        </w:p>
+        <w:p>
+          <w:r>
+            <w:rPr>
+              <w:b/>
+              <w:bCs/>
+              <w:lang w:val="es-ES"/>
+            </w:rPr>
+            <w:fldChar w:fldCharType="end"/>
+          </w:r>
+        </w:p>
+      </w:sdtContent>
+    </w:sdt>
     <w:p>
       <w:pPr>
-        <w:pStyle w:val="Ttulo1"/>
-      </w:pPr>
-      <w:r>
-        <w:t>PREGUNTAS</w:t>
+        <w:rPr>
+          <w:rFonts w:eastAsiaTheme="majorEastAsia" w:cstheme="majorBidi"/>
+          <w:b/>
+          <w:bCs/>
+          <w:caps/>
+          <w:spacing w:val="4"/>
+          <w:sz w:val="36"/>
+          <w:szCs w:val="36"/>
+          <w:u w:val="single" w:color="FF0000"/>
+          <w14:glow w14:rad="139700">
+            <w14:schemeClr w14:val="accent3">
+              <w14:alpha w14:val="60000"/>
+              <w14:satMod w14:val="175000"/>
+            </w14:schemeClr>
+          </w14:glow>
+        </w:rPr>
+      </w:pPr>
+      <w:r>
+        <w:br w:type="page"/>
       </w:r>
     </w:p>
     <w:p>
       <w:pPr>
-        <w:pStyle w:val="Ttulo2"/>
-      </w:pPr>
-      <w:r>
-        <w:t>Conclusión del punto 1 del 5.1</w:t>
-      </w:r>
+        <w:pStyle w:val="Ttulo1"/>
+      </w:pPr>
+      <w:bookmarkStart w:id="0" w:name="_Toc165038181"/>
+      <w:bookmarkStart w:id="1" w:name="_GoBack"/>
+      <w:bookmarkEnd w:id="1"/>
+      <w:r>
+        <w:lastRenderedPageBreak/>
+        <w:t>PREGUNTAS</w:t>
+      </w:r>
+      <w:bookmarkEnd w:id="0"/>
     </w:p>
     <w:p>
-      <w:r>
-        <w:t xml:space="preserve">Es debido a la </w:t>
-      </w:r>
-      <w:r>
-        <w:rPr>
-          <w:highlight w:val="yellow"/>
-        </w:rPr>
-        <w:t xml:space="preserve">rigidez de la caja y la no existencia de </w:t>
-      </w:r>
-      <w:proofErr w:type="spellStart"/>
-      <w:r>
-        <w:rPr>
-          <w:highlight w:val="yellow"/>
-        </w:rPr>
-        <w:t>backlash</w:t>
-      </w:r>
-      <w:proofErr w:type="spellEnd"/>
-      <w:r>
-        <w:t xml:space="preserve"> según hipótesis.</w:t>
-      </w:r>
+      <w:pPr>
+        <w:pStyle w:val="Ttulo2"/>
+      </w:pPr>
+      <w:bookmarkStart w:id="2" w:name="_Toc165038182"/>
+      <w:r>
+        <w:t>Conclusión del punto 1 del 5.1</w:t>
+      </w:r>
+      <w:bookmarkEnd w:id="2"/>
     </w:p>
     <w:p>
       <w:r>
-        <w:t xml:space="preserve">Es como si se tuviese un </w:t>
-      </w:r>
-      <w:r>
-        <w:rPr>
-          <w:highlight w:val="yellow"/>
-        </w:rPr>
-        <w:t xml:space="preserve">resorte torsional perfectamente </w:t>
-      </w:r>
-      <w:r>
-        <w:rPr>
-          <w:highlight w:val="yellow"/>
-        </w:rPr>
-        <w:t>rígido</w:t>
-      </w:r>
-      <w:r>
-        <w:t xml:space="preserve"> entre dos masas que representan al primario y al secundario.</w:t>
-      </w:r>
-      <w:r>
-        <w:t xml:space="preserve"> Al ser así, el acoplamiento de las masas se puede hacer directo.</w:t>
+        <w:t xml:space="preserve">Es debido a la </w:t>
+      </w:r>
+      <w:r>
+        <w:rPr>
+          <w:highlight w:val="yellow"/>
+        </w:rPr>
+        <w:t xml:space="preserve">rigidez de la caja y la no existencia de </w:t>
+      </w:r>
+      <w:proofErr w:type="spellStart"/>
+      <w:r>
+        <w:rPr>
+          <w:highlight w:val="yellow"/>
+        </w:rPr>
+        <w:t>backlash</w:t>
+      </w:r>
+      <w:proofErr w:type="spellEnd"/>
+      <w:r>
+        <w:t xml:space="preserve"> según hipótesis.</w:t>
       </w:r>
     </w:p>
     <w:p>
       <w:r>
-        <w:t xml:space="preserve">En </w:t>
-      </w:r>
-      <w:r>
-        <w:t>caso de considerarse la</w:t>
-      </w:r>
-      <w:r>
-        <w:t xml:space="preserve"> elasticidad de los dientes se </w:t>
-      </w:r>
-      <w:r>
-        <w:t>introduce otro grado</w:t>
-      </w:r>
-      <w:r>
-        <w:t xml:space="preserve"> de libertad o el fenómeno de </w:t>
-      </w:r>
-      <w:r>
-        <w:rPr>
-          <w:highlight w:val="yellow"/>
-        </w:rPr>
-        <w:t>resonancia asociado al resorte</w:t>
-      </w:r>
-      <w:r>
-        <w:t xml:space="preserve"> (hay una frecuencia de resonancia torsional).</w:t>
+        <w:t xml:space="preserve">Es como si se tuviese un </w:t>
+      </w:r>
+      <w:r>
+        <w:rPr>
+          <w:highlight w:val="yellow"/>
+        </w:rPr>
+        <w:t xml:space="preserve">resorte torsional perfectamente </w:t>
+      </w:r>
+      <w:r>
+        <w:rPr>
+          <w:highlight w:val="yellow"/>
+        </w:rPr>
+        <w:t>rígido</w:t>
+      </w:r>
+      <w:r>
+        <w:t xml:space="preserve"> entre dos masas que representan al primario y al secundario.</w:t>
+      </w:r>
+      <w:r>
+        <w:t xml:space="preserve"> Al ser así, el acoplamiento de las masas se puede hacer directo.</w:t>
       </w:r>
     </w:p>
     <w:p>
       <w:r>
-        <w:t xml:space="preserve">Por otro lado el </w:t>
-      </w:r>
-      <w:proofErr w:type="spellStart"/>
-      <w:r>
-        <w:rPr>
-          <w:highlight w:val="yellow"/>
-        </w:rPr>
-        <w:t>backlash</w:t>
-      </w:r>
-      <w:proofErr w:type="spellEnd"/>
-      <w:r>
-        <w:rPr>
-          <w:highlight w:val="yellow"/>
-        </w:rPr>
-        <w:t xml:space="preserve"> introduce una no linealidad esencial</w:t>
-      </w:r>
-      <w:r>
-        <w:t>, de salto, es decir, que no se puede derivar.</w:t>
+        <w:t xml:space="preserve">En </w:t>
+      </w:r>
+      <w:r>
+        <w:t>caso de considerarse la</w:t>
+      </w:r>
+      <w:r>
+        <w:t xml:space="preserve"> elasticidad de los dientes se </w:t>
+      </w:r>
+      <w:r>
+        <w:t>introduce otro grado</w:t>
+      </w:r>
+      <w:r>
+        <w:t xml:space="preserve"> de libertad o el fenómeno de </w:t>
+      </w:r>
+      <w:r>
+        <w:rPr>
+          <w:highlight w:val="yellow"/>
+        </w:rPr>
+        <w:t>resonancia asociado al resorte</w:t>
+      </w:r>
+      <w:r>
+        <w:t xml:space="preserve"> (hay una frecuencia de resonancia torsional).</w:t>
       </w:r>
     </w:p>
     <w:p>
       <w:r>
-        <w:t xml:space="preserve">La </w:t>
-      </w:r>
-      <w:r>
-        <w:rPr>
-          <w:highlight w:val="yellow"/>
-        </w:rPr>
-        <w:t xml:space="preserve">fricción de la caja se toma en cuenta </w:t>
-      </w:r>
-      <w:r>
-        <w:rPr>
-          <w:highlight w:val="yellow"/>
-        </w:rPr>
-        <w:t>e</w:t>
-      </w:r>
-      <w:r>
-        <w:rPr>
-          <w:highlight w:val="yellow"/>
-        </w:rPr>
-        <w:t>n el coeficiente de fricción viscoso del motor</w:t>
-      </w:r>
-      <w:r>
-        <w:t>.</w:t>
+        <w:t xml:space="preserve">Por otro lado el </w:t>
+      </w:r>
+      <w:proofErr w:type="spellStart"/>
+      <w:r>
+        <w:rPr>
+          <w:highlight w:val="yellow"/>
+        </w:rPr>
+        <w:t>backlash</w:t>
+      </w:r>
+      <w:proofErr w:type="spellEnd"/>
+      <w:r>
+        <w:rPr>
+          <w:highlight w:val="yellow"/>
+        </w:rPr>
+        <w:t xml:space="preserve"> introduce una no linealidad esencial</w:t>
+      </w:r>
+      <w:r>
+        <w:t>, de salto, es decir, que no se puede derivar.</w:t>
       </w:r>
     </w:p>
     <w:p>
       <w:r>
-        <w:rPr>
-          <w:highlight w:val="yellow"/>
-        </w:rPr>
-        <w:t>El simulador tiene que ser detallado aunque nuestro modelo sea simplificado</w:t>
-      </w:r>
-      <w:r>
-        <w:t xml:space="preserve"> para poder ver todo lo que podamos aunque después el comportamiento de la planta no sea igual a lo simulado.</w:t>
+        <w:t xml:space="preserve">La </w:t>
+      </w:r>
+      <w:r>
+        <w:rPr>
+          <w:highlight w:val="yellow"/>
+        </w:rPr>
+        <w:t xml:space="preserve">fricción de la caja se toma en cuenta </w:t>
+      </w:r>
+      <w:r>
+        <w:rPr>
+          <w:highlight w:val="yellow"/>
+        </w:rPr>
+        <w:t>e</w:t>
+      </w:r>
+      <w:r>
+        <w:rPr>
+          <w:highlight w:val="yellow"/>
+        </w:rPr>
+        <w:t>n el coeficiente de fricción viscoso del motor</w:t>
+      </w:r>
+      <w:r>
+        <w:t>.</w:t>
       </w:r>
     </w:p>
     <w:p>
-      <w:pPr>
-        <w:pStyle w:val="Ttulo2"/>
-      </w:pPr>
-      <w:r>
-        <w:t>Qué es el lambda sub-m</w:t>
+      <w:r>
+        <w:rPr>
+          <w:highlight w:val="yellow"/>
+        </w:rPr>
+        <w:t>El simulador tiene que ser detallado aunque nuestro modelo sea simplificado</w:t>
+      </w:r>
+      <w:r>
+        <w:t xml:space="preserve"> para poder ver todo lo que podamos aunque después el comportamiento de la planta no sea igual a lo simulado.</w:t>
       </w:r>
     </w:p>
     <w:p>
-      <w:r>
-        <w:t xml:space="preserve">El  lambda sub-m es el </w:t>
-      </w:r>
-      <w:r>
-        <w:rPr>
-          <w:highlight w:val="yellow"/>
-        </w:rPr>
-        <w:t>flujo concatenado por el estator</w:t>
-      </w:r>
-      <w:r>
-        <w:t xml:space="preserve">. </w:t>
-      </w:r>
-      <w:r>
-        <w:t>Otra parte del flujo del rotor se pierde en el aire.</w:t>
-      </w:r>
+      <w:pPr>
+        <w:pStyle w:val="Ttulo2"/>
+      </w:pPr>
+      <w:bookmarkStart w:id="3" w:name="_Toc165038183"/>
+      <w:r>
+        <w:t>Qué es el lambda sub-m</w:t>
+      </w:r>
+      <w:bookmarkEnd w:id="3"/>
     </w:p>
     <w:p>
-      <w:pPr>
-        <w:pStyle w:val="Ttulo2"/>
-      </w:pPr>
-      <w:proofErr w:type="gramStart"/>
-      <w:r>
-        <w:t>¿</w:t>
-      </w:r>
-      <w:proofErr w:type="gramEnd"/>
-      <w:r>
-        <w:t>Por qué cuando no hay saturación magnética se pueden utilizar las inductancias</w:t>
-      </w:r>
-      <w:r>
-        <w:t xml:space="preserve"> de eje directo</w:t>
-      </w:r>
-      <w:r>
-        <w:t xml:space="preserve"> y en cuadratura’</w:t>
+      <w:r>
+        <w:t xml:space="preserve">El  lambda sub-m es el </w:t>
+      </w:r>
+      <w:r>
+        <w:rPr>
+          <w:highlight w:val="yellow"/>
+        </w:rPr>
+        <w:t>flujo concatenado por el estator</w:t>
+      </w:r>
+      <w:r>
+        <w:t xml:space="preserve">. </w:t>
+      </w:r>
+      <w:r>
+        <w:t>Otra parte del flujo del rotor se pierde en el aire.</w:t>
       </w:r>
     </w:p>
     <w:p>
-      <w:r>
-        <w:t xml:space="preserve">Eso es porque </w:t>
-      </w:r>
-      <w:r>
-        <w:rPr>
-          <w:highlight w:val="yellow"/>
-        </w:rPr>
-        <w:t>cuando no hay saturación magnética, los flujos concatenados se pueden expresar como el producto de constantes (</w:t>
-      </w:r>
-      <w:r>
-        <w:rPr>
-          <w:highlight w:val="yellow"/>
-        </w:rPr>
-        <w:t>las inductancias</w:t>
-      </w:r>
-      <w:r>
-        <w:rPr>
-          <w:highlight w:val="yellow"/>
-        </w:rPr>
-        <w:t>) por las corrientes</w:t>
-      </w:r>
-      <w:r>
-        <w:t xml:space="preserve"> correspondientes. En cambio </w:t>
-      </w:r>
-      <w:r>
-        <w:rPr>
-          <w:highlight w:val="yellow"/>
-        </w:rPr>
-        <w:t>cuando hay saturac</w:t>
-      </w:r>
-      <w:r>
-        <w:rPr>
-          <w:highlight w:val="yellow"/>
-        </w:rPr>
-        <w:t>ión magnética</w:t>
-      </w:r>
-      <w:r>
-        <w:t xml:space="preserve"> se introduce la no linealidad de la relación entre la corriente y el flujo concatenado </w:t>
-      </w:r>
-      <w:r>
-        <w:t xml:space="preserve">que hacen </w:t>
-      </w:r>
-      <w:r>
-        <w:lastRenderedPageBreak/>
-        <w:t xml:space="preserve">que esas </w:t>
-      </w:r>
-      <w:r>
-        <w:rPr>
-          <w:highlight w:val="yellow"/>
-        </w:rPr>
-        <w:t>inductancias ya no sean constantes</w:t>
-      </w:r>
-      <w:r>
-        <w:t xml:space="preserve"> sino que sean dependientes de las corrientes en sí.</w:t>
-      </w:r>
+      <w:pPr>
+        <w:pStyle w:val="Ttulo2"/>
+      </w:pPr>
+      <w:bookmarkStart w:id="4" w:name="_Toc165038184"/>
+      <w:proofErr w:type="gramStart"/>
+      <w:r>
+        <w:t>¿</w:t>
+      </w:r>
+      <w:proofErr w:type="gramEnd"/>
+      <w:r>
+        <w:t>Por qué cuando no hay saturación magnética se pueden utilizar las inductancias</w:t>
+      </w:r>
+      <w:r>
+        <w:t xml:space="preserve"> de eje directo</w:t>
+      </w:r>
+      <w:r>
+        <w:t xml:space="preserve"> y en cuadratura’</w:t>
+      </w:r>
+      <w:bookmarkEnd w:id="4"/>
     </w:p>
     <w:p>
-      <w:pPr>
-        <w:pStyle w:val="Ttulo2"/>
-      </w:pPr>
-      <w:r>
-        <w:t>¿</w:t>
-      </w:r>
-      <w:r>
-        <w:t xml:space="preserve">Cuál es la ventaja de hacer </w:t>
-      </w:r>
-      <w:proofErr w:type="spellStart"/>
-      <w:r>
-        <w:t>ids</w:t>
-      </w:r>
-      <w:proofErr w:type="spellEnd"/>
-      <w:r>
-        <w:t>=0?</w:t>
+      <w:r>
+        <w:t xml:space="preserve">Eso es porque </w:t>
+      </w:r>
+      <w:r>
+        <w:rPr>
+          <w:highlight w:val="yellow"/>
+        </w:rPr>
+        <w:t>cuando no hay saturación magnética, los flujos concatenados se pueden expresar como el producto de constantes (</w:t>
+      </w:r>
+      <w:r>
+        <w:rPr>
+          <w:highlight w:val="yellow"/>
+        </w:rPr>
+        <w:t>las inductancias</w:t>
+      </w:r>
+      <w:r>
+        <w:rPr>
+          <w:highlight w:val="yellow"/>
+        </w:rPr>
+        <w:t>) por las corrientes</w:t>
+      </w:r>
+      <w:r>
+        <w:t xml:space="preserve"> correspondientes. En cambio </w:t>
+      </w:r>
+      <w:r>
+        <w:rPr>
+          <w:highlight w:val="yellow"/>
+        </w:rPr>
+        <w:t>cuando hay saturac</w:t>
+      </w:r>
+      <w:r>
+        <w:rPr>
+          <w:highlight w:val="yellow"/>
+        </w:rPr>
+        <w:t>ión magnética</w:t>
+      </w:r>
+      <w:r>
+        <w:t xml:space="preserve"> se introduce la no linealidad de la relación entre la corriente y el flujo concatenado </w:t>
+      </w:r>
+      <w:r>
+        <w:t xml:space="preserve">que hacen que esas </w:t>
+      </w:r>
+      <w:r>
+        <w:rPr>
+          <w:highlight w:val="yellow"/>
+        </w:rPr>
+        <w:t>inductancias ya no sean constantes</w:t>
+      </w:r>
+      <w:r>
+        <w:t xml:space="preserve"> sino que sean dependientes de las corrientes en sí.</w:t>
       </w:r>
     </w:p>
     <w:p>
-      <w:r>
-        <w:rPr>
-          <w:highlight w:val="yellow"/>
-        </w:rPr>
-        <w:t xml:space="preserve">No necesariamente tiene que ser </w:t>
+      <w:pPr>
+        <w:pStyle w:val="Ttulo2"/>
+      </w:pPr>
+      <w:bookmarkStart w:id="5" w:name="_Toc165038185"/>
+      <w:r>
+        <w:lastRenderedPageBreak/>
+        <w:t>¿</w:t>
+      </w:r>
+      <w:r>
+        <w:t xml:space="preserve">Cuál es la ventaja de hacer </w:t>
       </w:r>
       <w:proofErr w:type="spellStart"/>
       <w:r>
-        <w:rPr>
-          <w:highlight w:val="yellow"/>
-        </w:rPr>
         <w:t>ids</w:t>
       </w:r>
       <w:proofErr w:type="spellEnd"/>
       <w:r>
-        <w:rPr>
-          <w:highlight w:val="yellow"/>
-        </w:rPr>
-        <w:t>=0</w:t>
-      </w:r>
-      <w:r>
-        <w:t xml:space="preserve">, en algunos casos de control </w:t>
-      </w:r>
-      <w:r>
-        <w:t>puede ser no nula</w:t>
-      </w:r>
-      <w:r>
-        <w:t xml:space="preserve">. </w:t>
-      </w:r>
-      <w:r>
-        <w:t>En estos casos</w:t>
-      </w:r>
-      <w:r>
-        <w:t xml:space="preserve">, se puede utilizar esa corriente para lograr el </w:t>
-      </w:r>
-      <w:r>
-        <w:rPr>
-          <w:highlight w:val="yellow"/>
-        </w:rPr>
-        <w:t>reforzam</w:t>
-      </w:r>
-      <w:r>
-        <w:rPr>
-          <w:highlight w:val="yellow"/>
-        </w:rPr>
-        <w:t>iento o debilitamiento de campo</w:t>
-      </w:r>
-      <w:r>
-        <w:t xml:space="preserve">. Primero, desde un </w:t>
-      </w:r>
-      <w:r>
-        <w:rPr>
-          <w:highlight w:val="yellow"/>
-        </w:rPr>
-        <w:t>punto de vista físico</w:t>
-      </w:r>
-      <w:r>
-        <w:t xml:space="preserve">, la </w:t>
-      </w:r>
-      <w:proofErr w:type="spellStart"/>
-      <w:r>
-        <w:rPr>
-          <w:highlight w:val="yellow"/>
-        </w:rPr>
-        <w:t>ids</w:t>
-      </w:r>
-      <w:proofErr w:type="spellEnd"/>
-      <w:r>
-        <w:rPr>
-          <w:highlight w:val="yellow"/>
-        </w:rPr>
-        <w:t xml:space="preserve"> se encuentra alineada con el flujo del rotor</w:t>
-      </w:r>
-      <w:r>
-        <w:t xml:space="preserve"> con lo cual se </w:t>
-      </w:r>
-      <w:r>
-        <w:rPr>
-          <w:highlight w:val="yellow"/>
-        </w:rPr>
-        <w:t>puede afectar al flujo total directamente</w:t>
-      </w:r>
-      <w:r>
-        <w:t xml:space="preserve"> desde la </w:t>
-      </w:r>
-      <w:proofErr w:type="spellStart"/>
-      <w:r>
-        <w:t>ids</w:t>
-      </w:r>
-      <w:proofErr w:type="spellEnd"/>
-      <w:r>
-        <w:t xml:space="preserve">. Y desde </w:t>
-      </w:r>
-      <w:r>
-        <w:rPr>
-          <w:highlight w:val="yellow"/>
-        </w:rPr>
-        <w:t>un punto de vista matemático</w:t>
-      </w:r>
-      <w:r>
-        <w:t xml:space="preserve">, en la </w:t>
-      </w:r>
-      <w:r>
-        <w:t xml:space="preserve">fórmula se puede ver cómo, </w:t>
-      </w:r>
-      <w:r>
-        <w:t xml:space="preserve">cuando las </w:t>
-      </w:r>
-      <w:r>
-        <w:rPr>
-          <w:highlight w:val="yellow"/>
-        </w:rPr>
-        <w:t>inductancias de eje directo y en cuadratura no son iguales</w:t>
-      </w:r>
-      <w:r>
-        <w:t xml:space="preserve">, una corriente </w:t>
-      </w:r>
-      <w:proofErr w:type="spellStart"/>
-      <w:r>
-        <w:rPr>
-          <w:highlight w:val="yellow"/>
-        </w:rPr>
-        <w:t>ids</w:t>
-      </w:r>
-      <w:proofErr w:type="spellEnd"/>
-      <w:r>
-        <w:rPr>
-          <w:highlight w:val="yellow"/>
-        </w:rPr>
-        <w:t xml:space="preserve"> no nula puede contribuir al torque de reluctancia</w:t>
-      </w:r>
-      <w:r>
-        <w:t xml:space="preserve"> que se suma al torque magnético. Esta </w:t>
-      </w:r>
-      <w:r>
-        <w:rPr>
-          <w:highlight w:val="yellow"/>
-        </w:rPr>
-        <w:t>contribución es importante en las máquinas de rotor de polo</w:t>
-      </w:r>
-      <w:r>
-        <w:rPr>
-          <w:highlight w:val="yellow"/>
-        </w:rPr>
-        <w:t>s salientes</w:t>
-      </w:r>
-      <w:r>
-        <w:t xml:space="preserve"> (que son máq</w:t>
-      </w:r>
-      <w:r>
-        <w:t>uinas en las que el rotor es con ex</w:t>
-      </w:r>
-      <w:r>
-        <w:t>c</w:t>
-      </w:r>
-      <w:r>
-        <w:t>itación y no con imanes permanentes) y que no se logra en las de polos lisos</w:t>
-      </w:r>
-      <w:r>
-        <w:t xml:space="preserve"> (también son con excitación en el rotor)</w:t>
-      </w:r>
-      <w:r>
-        <w:t xml:space="preserve">. Cuando es de </w:t>
-      </w:r>
-      <w:r>
-        <w:rPr>
-          <w:highlight w:val="yellow"/>
-        </w:rPr>
-        <w:t>imanes permanentes, y estos se colocan dentro</w:t>
-      </w:r>
-      <w:r>
-        <w:t xml:space="preserve">, lo que se logra es una diferencia de reluctancia. Cuando los </w:t>
-      </w:r>
-      <w:r>
-        <w:rPr>
-          <w:highlight w:val="yellow"/>
-        </w:rPr>
-        <w:t>imanes están en el exterior</w:t>
-      </w:r>
-      <w:r>
-        <w:t xml:space="preserve"> también se puede lograr </w:t>
-      </w:r>
-      <w:r>
-        <w:rPr>
-          <w:highlight w:val="yellow"/>
-        </w:rPr>
-        <w:t>cuando hay separación entre los polos</w:t>
-      </w:r>
-      <w:r>
-        <w:t xml:space="preserve"> de los imanes. El </w:t>
-      </w:r>
-      <w:proofErr w:type="spellStart"/>
-      <w:r>
-        <w:rPr>
-          <w:highlight w:val="yellow"/>
-        </w:rPr>
-        <w:t>field</w:t>
-      </w:r>
-      <w:proofErr w:type="spellEnd"/>
-      <w:r>
-        <w:rPr>
-          <w:highlight w:val="yellow"/>
-        </w:rPr>
-        <w:t xml:space="preserve"> </w:t>
-      </w:r>
-      <w:proofErr w:type="spellStart"/>
-      <w:r>
-        <w:rPr>
-          <w:highlight w:val="yellow"/>
-        </w:rPr>
-        <w:t>weakening</w:t>
-      </w:r>
-      <w:proofErr w:type="spellEnd"/>
-      <w:r>
-        <w:rPr>
-          <w:highlight w:val="yellow"/>
-        </w:rPr>
-        <w:t xml:space="preserve"> sirve para acelerar la máquina</w:t>
-      </w:r>
-      <w:r>
-        <w:t xml:space="preserve"> dado que se </w:t>
-      </w:r>
-      <w:r>
-        <w:rPr>
-          <w:highlight w:val="yellow"/>
-        </w:rPr>
-        <w:t>reduce el torque</w:t>
-      </w:r>
-      <w:r>
-        <w:t xml:space="preserve"> de la máquina </w:t>
-      </w:r>
-      <w:r>
-        <w:rPr>
-          <w:highlight w:val="yellow"/>
-        </w:rPr>
-        <w:t>conservando la potencia</w:t>
-      </w:r>
-      <w:r>
-        <w:t xml:space="preserve">. Se puede utilizar por ejemplo </w:t>
-      </w:r>
-      <w:r>
-        <w:t xml:space="preserve">en </w:t>
-      </w:r>
-      <w:r>
-        <w:rPr>
-          <w:highlight w:val="yellow"/>
-        </w:rPr>
-        <w:t xml:space="preserve">aplicaciones de </w:t>
-      </w:r>
-      <w:proofErr w:type="spellStart"/>
-      <w:r>
-        <w:rPr>
-          <w:highlight w:val="yellow"/>
-        </w:rPr>
-        <w:t>izaje</w:t>
-      </w:r>
-      <w:proofErr w:type="spellEnd"/>
-      <w:r>
-        <w:t xml:space="preserve"> en donde, </w:t>
-      </w:r>
-      <w:r>
-        <w:t xml:space="preserve">se puede utilizar para </w:t>
-      </w:r>
-      <w:r>
-        <w:rPr>
-          <w:highlight w:val="yellow"/>
-        </w:rPr>
-        <w:t>movimientos rápidos cuando el gancho está en vacío</w:t>
-      </w:r>
-      <w:r>
-        <w:t>.</w:t>
-      </w:r>
+        <w:t>=0?</w:t>
+      </w:r>
+      <w:bookmarkEnd w:id="5"/>
     </w:p>
     <w:p>
-      <w:pPr>
-        <w:pStyle w:val="Ttulo2"/>
-      </w:pPr>
-      <w:r>
-        <w:t>¿</w:t>
-      </w:r>
-      <w:r>
-        <w:t>Se podría controlar directamente desde la id?</w:t>
+      <w:r>
+        <w:rPr>
+          <w:highlight w:val="yellow"/>
+        </w:rPr>
+        <w:t xml:space="preserve">No necesariamente tiene que ser </w:t>
+      </w:r>
+      <w:proofErr w:type="spellStart"/>
+      <w:r>
+        <w:rPr>
+          <w:highlight w:val="yellow"/>
+        </w:rPr>
+        <w:t>ids</w:t>
+      </w:r>
+      <w:proofErr w:type="spellEnd"/>
+      <w:r>
+        <w:rPr>
+          <w:highlight w:val="yellow"/>
+        </w:rPr>
+        <w:t>=0</w:t>
+      </w:r>
+      <w:r>
+        <w:t xml:space="preserve">, en algunos casos de control </w:t>
+      </w:r>
+      <w:r>
+        <w:t>puede ser no nula</w:t>
+      </w:r>
+      <w:r>
+        <w:t xml:space="preserve">. </w:t>
+      </w:r>
+      <w:r>
+        <w:t>En estos casos</w:t>
+      </w:r>
+      <w:r>
+        <w:t xml:space="preserve">, se puede utilizar esa corriente para lograr el </w:t>
+      </w:r>
+      <w:r>
+        <w:rPr>
+          <w:highlight w:val="yellow"/>
+        </w:rPr>
+        <w:t>reforzam</w:t>
+      </w:r>
+      <w:r>
+        <w:rPr>
+          <w:highlight w:val="yellow"/>
+        </w:rPr>
+        <w:t>iento o debilitamiento de campo</w:t>
+      </w:r>
+      <w:r>
+        <w:t xml:space="preserve">. Primero, desde un </w:t>
+      </w:r>
+      <w:r>
+        <w:rPr>
+          <w:highlight w:val="yellow"/>
+        </w:rPr>
+        <w:t>punto de vista físico</w:t>
+      </w:r>
+      <w:r>
+        <w:t xml:space="preserve">, la </w:t>
+      </w:r>
+      <w:proofErr w:type="spellStart"/>
+      <w:r>
+        <w:rPr>
+          <w:highlight w:val="yellow"/>
+        </w:rPr>
+        <w:t>ids</w:t>
+      </w:r>
+      <w:proofErr w:type="spellEnd"/>
+      <w:r>
+        <w:rPr>
+          <w:highlight w:val="yellow"/>
+        </w:rPr>
+        <w:t xml:space="preserve"> se encuentra alineada con el flujo del rotor</w:t>
+      </w:r>
+      <w:r>
+        <w:t xml:space="preserve"> con lo cual se </w:t>
+      </w:r>
+      <w:r>
+        <w:rPr>
+          <w:highlight w:val="yellow"/>
+        </w:rPr>
+        <w:t>puede afectar al flujo total directamente</w:t>
+      </w:r>
+      <w:r>
+        <w:t xml:space="preserve"> desde la </w:t>
+      </w:r>
+      <w:proofErr w:type="spellStart"/>
+      <w:r>
+        <w:t>ids</w:t>
+      </w:r>
+      <w:proofErr w:type="spellEnd"/>
+      <w:r>
+        <w:t xml:space="preserve">. Y desde </w:t>
+      </w:r>
+      <w:r>
+        <w:rPr>
+          <w:highlight w:val="yellow"/>
+        </w:rPr>
+        <w:t>un punto de vista matemático</w:t>
+      </w:r>
+      <w:r>
+        <w:t xml:space="preserve">, en la </w:t>
+      </w:r>
+      <w:r>
+        <w:t xml:space="preserve">fórmula se puede ver cómo, </w:t>
+      </w:r>
+      <w:r>
+        <w:t xml:space="preserve">cuando las </w:t>
+      </w:r>
+      <w:r>
+        <w:rPr>
+          <w:highlight w:val="yellow"/>
+        </w:rPr>
+        <w:t>inductancias de eje directo y en cuadratura no son iguales</w:t>
+      </w:r>
+      <w:r>
+        <w:t xml:space="preserve">, una corriente </w:t>
+      </w:r>
+      <w:proofErr w:type="spellStart"/>
+      <w:r>
+        <w:rPr>
+          <w:highlight w:val="yellow"/>
+        </w:rPr>
+        <w:t>ids</w:t>
+      </w:r>
+      <w:proofErr w:type="spellEnd"/>
+      <w:r>
+        <w:rPr>
+          <w:highlight w:val="yellow"/>
+        </w:rPr>
+        <w:t xml:space="preserve"> no nula puede contribuir al torque de reluctancia</w:t>
+      </w:r>
+      <w:r>
+        <w:t xml:space="preserve"> que se suma al torque magnético. Esta </w:t>
+      </w:r>
+      <w:r>
+        <w:rPr>
+          <w:highlight w:val="yellow"/>
+        </w:rPr>
+        <w:t>contribución es importante en las máquinas de rotor de polo</w:t>
+      </w:r>
+      <w:r>
+        <w:rPr>
+          <w:highlight w:val="yellow"/>
+        </w:rPr>
+        <w:t>s salientes</w:t>
+      </w:r>
+      <w:r>
+        <w:t xml:space="preserve"> (que son máq</w:t>
+      </w:r>
+      <w:r>
+        <w:t>uinas en las que el rotor es con ex</w:t>
+      </w:r>
+      <w:r>
+        <w:t>c</w:t>
+      </w:r>
+      <w:r>
+        <w:t>itación y no con imanes permanentes) y que no se logra en las de polos lisos</w:t>
+      </w:r>
+      <w:r>
+        <w:t xml:space="preserve"> (también son con excitación en el rotor)</w:t>
+      </w:r>
+      <w:r>
+        <w:t xml:space="preserve">. Cuando es de </w:t>
+      </w:r>
+      <w:r>
+        <w:rPr>
+          <w:highlight w:val="yellow"/>
+        </w:rPr>
+        <w:t>imanes permanentes, y estos se colocan dentro</w:t>
+      </w:r>
+      <w:r>
+        <w:t xml:space="preserve">, lo que se logra es una diferencia de reluctancia. Cuando los </w:t>
+      </w:r>
+      <w:r>
+        <w:rPr>
+          <w:highlight w:val="yellow"/>
+        </w:rPr>
+        <w:t>imanes están en el exterior</w:t>
+      </w:r>
+      <w:r>
+        <w:t xml:space="preserve"> también se puede lograr </w:t>
+      </w:r>
+      <w:r>
+        <w:rPr>
+          <w:highlight w:val="yellow"/>
+        </w:rPr>
+        <w:t>cuando hay separación entre los polos</w:t>
+      </w:r>
+      <w:r>
+        <w:t xml:space="preserve"> de los imanes. El </w:t>
+      </w:r>
+      <w:proofErr w:type="spellStart"/>
+      <w:r>
+        <w:rPr>
+          <w:highlight w:val="yellow"/>
+        </w:rPr>
+        <w:t>field</w:t>
+      </w:r>
+      <w:proofErr w:type="spellEnd"/>
+      <w:r>
+        <w:rPr>
+          <w:highlight w:val="yellow"/>
+        </w:rPr>
+        <w:t xml:space="preserve"> </w:t>
+      </w:r>
+      <w:proofErr w:type="spellStart"/>
+      <w:r>
+        <w:rPr>
+          <w:highlight w:val="yellow"/>
+        </w:rPr>
+        <w:t>weakening</w:t>
+      </w:r>
+      <w:proofErr w:type="spellEnd"/>
+      <w:r>
+        <w:rPr>
+          <w:highlight w:val="yellow"/>
+        </w:rPr>
+        <w:t xml:space="preserve"> sirve para acelerar la máquina</w:t>
+      </w:r>
+      <w:r>
+        <w:t xml:space="preserve"> dado que se </w:t>
+      </w:r>
+      <w:r>
+        <w:rPr>
+          <w:highlight w:val="yellow"/>
+        </w:rPr>
+        <w:t>reduce el torque</w:t>
+      </w:r>
+      <w:r>
+        <w:t xml:space="preserve"> de la máquina </w:t>
+      </w:r>
+      <w:r>
+        <w:rPr>
+          <w:highlight w:val="yellow"/>
+        </w:rPr>
+        <w:t>conservando la potencia</w:t>
+      </w:r>
+      <w:r>
+        <w:t xml:space="preserve">. Se puede utilizar por ejemplo </w:t>
+      </w:r>
+      <w:r>
+        <w:t xml:space="preserve">en </w:t>
+      </w:r>
+      <w:r>
+        <w:rPr>
+          <w:highlight w:val="yellow"/>
+        </w:rPr>
+        <w:t xml:space="preserve">aplicaciones de </w:t>
+      </w:r>
+      <w:proofErr w:type="spellStart"/>
+      <w:r>
+        <w:rPr>
+          <w:highlight w:val="yellow"/>
+        </w:rPr>
+        <w:t>izaje</w:t>
+      </w:r>
+      <w:proofErr w:type="spellEnd"/>
+      <w:r>
+        <w:t xml:space="preserve"> en donde, </w:t>
+      </w:r>
+      <w:r>
+        <w:t xml:space="preserve">se puede utilizar para </w:t>
+      </w:r>
+      <w:r>
+        <w:rPr>
+          <w:highlight w:val="yellow"/>
+        </w:rPr>
+        <w:t>movimientos rápidos cuando el gancho está en vacío</w:t>
+      </w:r>
+      <w:r>
+        <w:t>.</w:t>
       </w:r>
     </w:p>
     <w:p>
-      <w:r>
-        <w:rPr>
-          <w:highlight w:val="yellow"/>
-        </w:rPr>
-        <w:t>No</w:t>
-      </w:r>
-      <w:r>
-        <w:t xml:space="preserve">, dado que la </w:t>
-      </w:r>
-      <w:r>
-        <w:rPr>
-          <w:highlight w:val="yellow"/>
-        </w:rPr>
-        <w:t>contribución de la id no es tan importante</w:t>
-      </w:r>
-      <w:r>
-        <w:t xml:space="preserve"> como la contribución de la </w:t>
-      </w:r>
-      <w:proofErr w:type="spellStart"/>
-      <w:r>
-        <w:t>iq</w:t>
-      </w:r>
-      <w:proofErr w:type="spellEnd"/>
-      <w:r>
-        <w:t xml:space="preserve"> al torque de la máquina. Esto también tiene sentido desde un </w:t>
-      </w:r>
-      <w:r>
-        <w:rPr>
-          <w:highlight w:val="yellow"/>
-        </w:rPr>
-        <w:t>punto de vista físico</w:t>
-      </w:r>
-      <w:r>
-        <w:t xml:space="preserve">, al estar la </w:t>
-      </w:r>
-      <w:proofErr w:type="spellStart"/>
-      <w:r>
-        <w:rPr>
-          <w:highlight w:val="yellow"/>
-        </w:rPr>
-        <w:t>iq</w:t>
-      </w:r>
-      <w:proofErr w:type="spellEnd"/>
-      <w:r>
-        <w:t xml:space="preserve"> en cuadratura con el flujo principal produce un </w:t>
-      </w:r>
-      <w:r>
-        <w:rPr>
-          <w:highlight w:val="yellow"/>
-        </w:rPr>
-        <w:t>campo en cuadratura</w:t>
-      </w:r>
-      <w:r>
-        <w:t xml:space="preserve"> que produce un </w:t>
-      </w:r>
-      <w:r>
-        <w:rPr>
-          <w:highlight w:val="yellow"/>
-        </w:rPr>
-        <w:t>torque magnético elevado</w:t>
-      </w:r>
-      <w:r>
-        <w:t xml:space="preserve"> (proporcionalidad con producto vectorial de los campos)</w:t>
-      </w:r>
-      <w:r>
-        <w:t xml:space="preserve">, en cambio al estar la </w:t>
-      </w:r>
-      <w:r>
-        <w:rPr>
-          <w:highlight w:val="yellow"/>
-        </w:rPr>
-        <w:t>id alineada con el flujo</w:t>
-      </w:r>
-      <w:r>
-        <w:t xml:space="preserve"> </w:t>
-      </w:r>
-      <w:r>
-        <w:rPr>
-          <w:highlight w:val="yellow"/>
-        </w:rPr>
-        <w:t>solamente</w:t>
-      </w:r>
-      <w:r>
-        <w:t xml:space="preserve"> se pude lograr un </w:t>
-      </w:r>
-      <w:r>
-        <w:rPr>
-          <w:highlight w:val="yellow"/>
-        </w:rPr>
-        <w:t>to</w:t>
-      </w:r>
-      <w:r>
-        <w:rPr>
-          <w:highlight w:val="yellow"/>
-        </w:rPr>
-        <w:t>r</w:t>
-      </w:r>
-      <w:r>
-        <w:rPr>
-          <w:highlight w:val="yellow"/>
-        </w:rPr>
-        <w:t>que por diferencia de reluctancia</w:t>
-      </w:r>
-      <w:r>
-        <w:t xml:space="preserve">. </w:t>
-      </w:r>
-      <w:r>
-        <w:rPr>
-          <w:highlight w:val="yellow"/>
-        </w:rPr>
-        <w:t>Tampoco conviene dejarla en un valor constante</w:t>
-      </w:r>
-      <w:r>
-        <w:t>.</w:t>
-      </w:r>
+      <w:pPr>
+        <w:pStyle w:val="Ttulo2"/>
+      </w:pPr>
+      <w:bookmarkStart w:id="6" w:name="_Toc165038186"/>
+      <w:r>
+        <w:t>¿</w:t>
+      </w:r>
+      <w:r>
+        <w:t>Se podría controlar directamente desde la id?</w:t>
+      </w:r>
+      <w:bookmarkEnd w:id="6"/>
     </w:p>
     <w:p>
       <w:r>
-        <w:lastRenderedPageBreak/>
-        <w:t>Otra cosa que hay que tener en cuenta es que la corriente vectorial total (</w:t>
-      </w:r>
-      <w:r>
-        <w:rPr>
-          <w:highlight w:val="yellow"/>
-        </w:rPr>
-        <w:t>la magn</w:t>
-      </w:r>
-      <w:r>
-        <w:rPr>
-          <w:highlight w:val="yellow"/>
-        </w:rPr>
-        <w:t>itud de la suma vectorial de la</w:t>
-      </w:r>
-      <w:r>
-        <w:rPr>
-          <w:highlight w:val="yellow"/>
-        </w:rPr>
+        <w:rPr>
+          <w:highlight w:val="yellow"/>
+        </w:rPr>
+        <w:t>No</w:t>
+      </w:r>
+      <w:r>
+        <w:t xml:space="preserve">, dado que la </w:t>
+      </w:r>
+      <w:r>
+        <w:rPr>
+          <w:highlight w:val="yellow"/>
+        </w:rPr>
+        <w:t>contribución de la id no es tan importante</w:t>
+      </w:r>
+      <w:r>
+        <w:t xml:space="preserve"> como la contribución de la </w:t>
+      </w:r>
+      <w:proofErr w:type="spellStart"/>
+      <w:r>
+        <w:t>iq</w:t>
+      </w:r>
+      <w:proofErr w:type="spellEnd"/>
+      <w:r>
+        <w:t xml:space="preserve"> al torque de la máquina. Esto también tiene sentido desde un </w:t>
+      </w:r>
+      <w:r>
+        <w:rPr>
+          <w:highlight w:val="yellow"/>
+        </w:rPr>
+        <w:t>punto de vista físico</w:t>
+      </w:r>
+      <w:r>
+        <w:t xml:space="preserve">, al estar la </w:t>
+      </w:r>
+      <w:proofErr w:type="spellStart"/>
+      <w:r>
+        <w:rPr>
+          <w:highlight w:val="yellow"/>
+        </w:rPr>
+        <w:t>iq</w:t>
+      </w:r>
+      <w:proofErr w:type="spellEnd"/>
+      <w:r>
+        <w:t xml:space="preserve"> en cuadratura con el flujo principal produce un </w:t>
+      </w:r>
+      <w:r>
+        <w:rPr>
+          <w:highlight w:val="yellow"/>
+        </w:rPr>
+        <w:t>campo en cuadratura</w:t>
+      </w:r>
+      <w:r>
+        <w:t xml:space="preserve"> que produce un </w:t>
+      </w:r>
+      <w:r>
+        <w:rPr>
+          <w:highlight w:val="yellow"/>
+        </w:rPr>
+        <w:t>torque magnético elevado</w:t>
+      </w:r>
+      <w:r>
+        <w:t xml:space="preserve"> (proporcionalidad con producto vectorial de los campos)</w:t>
+      </w:r>
+      <w:r>
+        <w:t xml:space="preserve">, en cambio al estar la </w:t>
+      </w:r>
+      <w:r>
+        <w:rPr>
+          <w:highlight w:val="yellow"/>
+        </w:rPr>
+        <w:t>id alineada con el flujo</w:t>
+      </w:r>
+      <w:r>
         <w:t xml:space="preserve"> </w:t>
       </w:r>
-      <w:proofErr w:type="spellStart"/>
-      <w:r>
-        <w:rPr>
-          <w:highlight w:val="yellow"/>
-        </w:rPr>
-        <w:t>iq</w:t>
-      </w:r>
-      <w:proofErr w:type="spellEnd"/>
-      <w:r>
-        <w:rPr>
-          <w:highlight w:val="yellow"/>
-        </w:rPr>
-        <w:t xml:space="preserve"> y la id  tiene que ser menor que la máxima corriente que permita la máquina</w:t>
-      </w:r>
-      <w:r>
-        <w:t>)</w:t>
-      </w:r>
-      <w:r>
-        <w:t xml:space="preserve">. Al darle un valor no nulo a id nos encontramos limitando el valor de </w:t>
-      </w:r>
-      <w:proofErr w:type="spellStart"/>
-      <w:r>
-        <w:t>iq</w:t>
-      </w:r>
-      <w:proofErr w:type="spellEnd"/>
-      <w:r>
-        <w:t xml:space="preserve"> y por lo tanto el torque.</w:t>
+      <w:r>
+        <w:rPr>
+          <w:highlight w:val="yellow"/>
+        </w:rPr>
+        <w:t>solamente</w:t>
+      </w:r>
+      <w:r>
+        <w:t xml:space="preserve"> se pude lograr un </w:t>
+      </w:r>
+      <w:r>
+        <w:rPr>
+          <w:highlight w:val="yellow"/>
+        </w:rPr>
+        <w:t>to</w:t>
+      </w:r>
+      <w:r>
+        <w:rPr>
+          <w:highlight w:val="yellow"/>
+        </w:rPr>
+        <w:t>r</w:t>
+      </w:r>
+      <w:r>
+        <w:rPr>
+          <w:highlight w:val="yellow"/>
+        </w:rPr>
+        <w:t>que por diferencia de reluctancia</w:t>
+      </w:r>
+      <w:r>
+        <w:t xml:space="preserve">. </w:t>
+      </w:r>
+      <w:r>
+        <w:rPr>
+          <w:highlight w:val="yellow"/>
+        </w:rPr>
+        <w:t>Tampoco conviene dejarla en un valor constante</w:t>
+      </w:r>
+      <w:r>
+        <w:t>.</w:t>
       </w:r>
     </w:p>
     <w:p>
-      <w:pPr>
-        <w:pStyle w:val="Ttulo2"/>
-      </w:pPr>
-      <w:r>
-        <w:t>¿</w:t>
-      </w:r>
-      <w:r>
-        <w:t>Qué conservaba la transformación de Park y que conservaban las otras?</w:t>
+      <w:r>
+        <w:t>Otra cosa que hay que tener en cuenta es que la corriente vectorial total (</w:t>
+      </w:r>
+      <w:r>
+        <w:rPr>
+          <w:highlight w:val="yellow"/>
+        </w:rPr>
+        <w:t>la magn</w:t>
+      </w:r>
+      <w:r>
+        <w:rPr>
+          <w:highlight w:val="yellow"/>
+        </w:rPr>
+        <w:t>itud de la suma vectorial de la</w:t>
+      </w:r>
+      <w:r>
+        <w:rPr>
+          <w:highlight w:val="yellow"/>
+        </w:rPr>
+        <w:t xml:space="preserve"> </w:t>
+      </w:r>
+      <w:proofErr w:type="spellStart"/>
+      <w:r>
+        <w:rPr>
+          <w:highlight w:val="yellow"/>
+        </w:rPr>
+        <w:t>iq</w:t>
+      </w:r>
+      <w:proofErr w:type="spellEnd"/>
+      <w:r>
+        <w:rPr>
+          <w:highlight w:val="yellow"/>
+        </w:rPr>
+        <w:t xml:space="preserve"> y la id  </w:t>
+      </w:r>
+      <w:r>
+        <w:rPr>
+          <w:highlight w:val="yellow"/>
+        </w:rPr>
+        <w:lastRenderedPageBreak/>
+        <w:t>tiene que ser menor que la máxima corriente que permita la máquina</w:t>
+      </w:r>
+      <w:r>
+        <w:t>)</w:t>
+      </w:r>
+      <w:r>
+        <w:t xml:space="preserve">. Al darle un valor no nulo a id nos encontramos limitando el valor de </w:t>
+      </w:r>
+      <w:proofErr w:type="spellStart"/>
+      <w:r>
+        <w:t>iq</w:t>
+      </w:r>
+      <w:proofErr w:type="spellEnd"/>
+      <w:r>
+        <w:t xml:space="preserve"> y por lo tanto el torque.</w:t>
       </w:r>
     </w:p>
     <w:p>
-      <w:r>
-        <w:t xml:space="preserve">La transformación de Park </w:t>
-      </w:r>
-      <w:r>
-        <w:rPr>
-          <w:highlight w:val="yellow"/>
-        </w:rPr>
-        <w:t>conserva el módulo de las variables eléctricas, la corriente y la tensión y el flujo</w:t>
-      </w:r>
-      <w:r>
-        <w:t xml:space="preserve"> pero </w:t>
-      </w:r>
-      <w:r>
-        <w:rPr>
-          <w:highlight w:val="yellow"/>
-        </w:rPr>
-        <w:t>no conserva la fórmula de la potencia</w:t>
-      </w:r>
-      <w:r>
-        <w:t xml:space="preserve"> mientras que otras transformaciones como la transformación de </w:t>
-      </w:r>
-      <w:proofErr w:type="spellStart"/>
-      <w:r>
-        <w:rPr>
-          <w:highlight w:val="yellow"/>
-        </w:rPr>
-        <w:t>Concordía</w:t>
-      </w:r>
-      <w:proofErr w:type="spellEnd"/>
-      <w:r>
-        <w:rPr>
-          <w:highlight w:val="yellow"/>
-        </w:rPr>
-        <w:t xml:space="preserve"> no conservan los módulos de las variables eléctricas pero si conservan la potencia</w:t>
-      </w:r>
-      <w:r>
-        <w:t>.</w:t>
-      </w:r>
+      <w:pPr>
+        <w:pStyle w:val="Ttulo2"/>
+      </w:pPr>
+      <w:bookmarkStart w:id="7" w:name="_Toc165038187"/>
+      <w:r>
+        <w:t>¿</w:t>
+      </w:r>
+      <w:r>
+        <w:t>Qué conservaba la transformación de Park y que conservaban las otras?</w:t>
+      </w:r>
+      <w:bookmarkEnd w:id="7"/>
     </w:p>
     <w:p>
-      <w:pPr>
-        <w:pStyle w:val="Ttulo2"/>
-      </w:pPr>
-      <w:r>
-        <w:t>Otras Anotaciones</w:t>
+      <w:r>
+        <w:t xml:space="preserve">La transformación de Park </w:t>
+      </w:r>
+      <w:r>
+        <w:rPr>
+          <w:highlight w:val="yellow"/>
+        </w:rPr>
+        <w:t>conserva el módulo de las variables eléctricas, la corriente y la tensión y el flujo</w:t>
+      </w:r>
+      <w:r>
+        <w:t xml:space="preserve"> pero </w:t>
+      </w:r>
+      <w:r>
+        <w:rPr>
+          <w:highlight w:val="yellow"/>
+        </w:rPr>
+        <w:t>no conserva la fórmula de la potencia</w:t>
+      </w:r>
+      <w:r>
+        <w:t xml:space="preserve"> mientras que otras transformaciones como la transformación de </w:t>
+      </w:r>
+      <w:proofErr w:type="spellStart"/>
+      <w:r>
+        <w:rPr>
+          <w:highlight w:val="yellow"/>
+        </w:rPr>
+        <w:t>Concordía</w:t>
+      </w:r>
+      <w:proofErr w:type="spellEnd"/>
+      <w:r>
+        <w:rPr>
+          <w:highlight w:val="yellow"/>
+        </w:rPr>
+        <w:t xml:space="preserve"> no conservan los módulos de las variables eléctricas pero si conservan la potencia</w:t>
+      </w:r>
+      <w:r>
+        <w:t>.</w:t>
       </w:r>
     </w:p>
     <w:p>
+      <w:pPr>
+        <w:pStyle w:val="Ttulo2"/>
+      </w:pPr>
+      <w:bookmarkStart w:id="8" w:name="_Toc165038188"/>
+      <w:r>
+        <w:t>Otras Anotaciones</w:t>
+      </w:r>
+      <w:bookmarkEnd w:id="8"/>
+    </w:p>
+    <w:p>
       <w:r>
         <w:t xml:space="preserve">El </w:t>
       </w:r>
@@ -818,15 +1479,7 @@
         <w:rPr>
           <w:highlight w:val="yellow"/>
         </w:rPr>
-        <w:t>en intervalos de tiempos comparables con los tiempos del sistema elec</w:t>
-      </w:r>
-      <w:bookmarkStart w:id="0" w:name="_GoBack"/>
-      <w:bookmarkEnd w:id="0"/>
-      <w:r>
-        <w:rPr>
-          <w:highlight w:val="yellow"/>
-        </w:rPr>
-        <w:t>tromecánico</w:t>
+        <w:t>en intervalos de tiempos comparables con los tiempos del sistema electromecánico</w:t>
       </w:r>
       <w:r>
         <w:t xml:space="preserve">, se pueda considerar que el </w:t>
@@ -2419,7 +3072,6 @@
     <w:basedOn w:val="Ttulo1"/>
     <w:next w:val="Normal"/>
     <w:uiPriority w:val="39"/>
-    <w:semiHidden/>
     <w:unhideWhenUsed/>
     <w:qFormat/>
     <w:rsid w:val="00F02C25"/>
@@ -2512,6 +3164,42 @@
       <w:ind w:left="720"/>
       <w:contextualSpacing/>
     </w:pPr>
+  </w:style>
+  <w:style w:type="paragraph" w:styleId="TDC1">
+    <w:name w:val="toc 1"/>
+    <w:basedOn w:val="Normal"/>
+    <w:next w:val="Normal"/>
+    <w:autoRedefine/>
+    <w:uiPriority w:val="39"/>
+    <w:unhideWhenUsed/>
+    <w:rsid w:val="00EC1580"/>
+    <w:pPr>
+      <w:spacing w:after="100"/>
+    </w:pPr>
+  </w:style>
+  <w:style w:type="paragraph" w:styleId="TDC2">
+    <w:name w:val="toc 2"/>
+    <w:basedOn w:val="Normal"/>
+    <w:next w:val="Normal"/>
+    <w:autoRedefine/>
+    <w:uiPriority w:val="39"/>
+    <w:unhideWhenUsed/>
+    <w:rsid w:val="00EC1580"/>
+    <w:pPr>
+      <w:spacing w:after="100"/>
+      <w:ind w:left="240"/>
+    </w:pPr>
+  </w:style>
+  <w:style w:type="character" w:styleId="Hipervnculo">
+    <w:name w:val="Hyperlink"/>
+    <w:basedOn w:val="Fuentedeprrafopredeter"/>
+    <w:uiPriority w:val="99"/>
+    <w:unhideWhenUsed/>
+    <w:rsid w:val="00EC1580"/>
+    <w:rPr>
+      <w:color w:val="8E58B6" w:themeColor="hyperlink"/>
+      <w:u w:val="single"/>
+    </w:rPr>
   </w:style>
 </w:styles>
 </file>
@@ -2777,7 +3465,7 @@
 </file>
 
 <file path=customXml/itemProps1.xml><?xml version="1.0" encoding="utf-8"?>
-<ds:datastoreItem xmlns:ds="http://schemas.openxmlformats.org/officeDocument/2006/customXml" ds:itemID="{F46DBB18-BDE0-4C9D-8F8D-B064EE44D22E}">
+<ds:datastoreItem xmlns:ds="http://schemas.openxmlformats.org/officeDocument/2006/customXml" ds:itemID="{C1CAE332-69C1-46AB-9D7A-8B324CD171DC}">
   <ds:schemaRefs>
     <ds:schemaRef ds:uri="http://schemas.openxmlformats.org/officeDocument/2006/bibliography"/>
   </ds:schemaRefs>

</xml_diff>

<commit_message>
Revisión 1. Correcciones de la Revisión 0
</commit_message>
<xml_diff>
--- a/Proyecto/Preguntas/Consultas.docx
+++ b/Proyecto/Preguntas/Consultas.docx
@@ -5,7 +5,18 @@
     <w:sdt>
       <w:sdtPr>
         <w:rPr>
+          <w:rFonts w:eastAsiaTheme="minorEastAsia" w:cstheme="minorBidi"/>
+          <w:b w:val="0"/>
+          <w:bCs w:val="0"/>
+          <w:caps w:val="0"/>
+          <w:spacing w:val="0"/>
+          <w:sz w:val="24"/>
+          <w:szCs w:val="22"/>
+          <w:u w:val="none"/>
           <w:lang w:val="es-ES"/>
+          <w14:glow w14:rad="0">
+            <w14:srgbClr w14:val="000000"/>
+          </w14:glow>
         </w:rPr>
         <w:id w:val="172389145"/>
         <w:docPartObj>
@@ -13,19 +24,7 @@
           <w:docPartUnique/>
         </w:docPartObj>
       </w:sdtPr>
-      <w:sdtEndPr>
-        <w:rPr>
-          <w:rFonts w:eastAsiaTheme="minorEastAsia" w:cstheme="minorBidi"/>
-          <w:caps w:val="0"/>
-          <w:spacing w:val="0"/>
-          <w:sz w:val="24"/>
-          <w:szCs w:val="22"/>
-          <w:u w:val="none"/>
-          <w14:glow w14:rad="0">
-            <w14:srgbClr w14:val="000000"/>
-          </w14:glow>
-        </w:rPr>
-      </w:sdtEndPr>
+      <w:sdtEndPr/>
       <w:sdtContent>
         <w:p>
           <w:pPr>
@@ -646,8 +645,6 @@
         <w:pStyle w:val="Ttulo1"/>
       </w:pPr>
       <w:bookmarkStart w:id="0" w:name="_Toc165038181"/>
-      <w:bookmarkStart w:id="1" w:name="_GoBack"/>
-      <w:bookmarkEnd w:id="1"/>
       <w:r>
         <w:lastRenderedPageBreak/>
         <w:t>PREGUNTAS</w:t>
@@ -658,262 +655,549 @@
       <w:pPr>
         <w:pStyle w:val="Ttulo2"/>
       </w:pPr>
-      <w:bookmarkStart w:id="2" w:name="_Toc165038182"/>
+      <w:bookmarkStart w:id="1" w:name="_Toc165038182"/>
       <w:r>
         <w:t>Conclusión del punto 1 del 5.1</w:t>
+      </w:r>
+      <w:bookmarkEnd w:id="1"/>
+    </w:p>
+    <w:p>
+      <w:r>
+        <w:t xml:space="preserve">Es debido a la </w:t>
+      </w:r>
+      <w:r>
+        <w:rPr>
+          <w:highlight w:val="yellow"/>
+        </w:rPr>
+        <w:t xml:space="preserve">rigidez de la caja y la no existencia de </w:t>
+      </w:r>
+      <w:proofErr w:type="spellStart"/>
+      <w:r>
+        <w:rPr>
+          <w:highlight w:val="yellow"/>
+        </w:rPr>
+        <w:t>backlash</w:t>
+      </w:r>
+      <w:proofErr w:type="spellEnd"/>
+      <w:r>
+        <w:t xml:space="preserve"> según hipótesis.</w:t>
+      </w:r>
+    </w:p>
+    <w:p>
+      <w:r>
+        <w:t xml:space="preserve">Es como si se tuviese un </w:t>
+      </w:r>
+      <w:r>
+        <w:rPr>
+          <w:highlight w:val="yellow"/>
+        </w:rPr>
+        <w:t xml:space="preserve">resorte torsional perfectamente </w:t>
+      </w:r>
+      <w:r>
+        <w:rPr>
+          <w:highlight w:val="yellow"/>
+        </w:rPr>
+        <w:t>rígido</w:t>
+      </w:r>
+      <w:r>
+        <w:t xml:space="preserve"> entre dos masas que representan al primario y al secundario.</w:t>
+      </w:r>
+      <w:r>
+        <w:t xml:space="preserve"> Al ser así, el acoplamiento de las masas se puede hacer directo.</w:t>
+      </w:r>
+    </w:p>
+    <w:p>
+      <w:r>
+        <w:t xml:space="preserve">En </w:t>
+      </w:r>
+      <w:r>
+        <w:t>caso de considerarse la</w:t>
+      </w:r>
+      <w:r>
+        <w:t xml:space="preserve"> elasticidad de los dientes se </w:t>
+      </w:r>
+      <w:r>
+        <w:t>introduce otro grado</w:t>
+      </w:r>
+      <w:r>
+        <w:t xml:space="preserve"> de libertad o el fenómeno de </w:t>
+      </w:r>
+      <w:r>
+        <w:rPr>
+          <w:highlight w:val="yellow"/>
+        </w:rPr>
+        <w:t>resonancia asociado al resorte</w:t>
+      </w:r>
+      <w:r>
+        <w:t xml:space="preserve"> (hay una frecuencia de resonancia torsional).</w:t>
+      </w:r>
+    </w:p>
+    <w:p>
+      <w:r>
+        <w:t xml:space="preserve">Por otro lado el </w:t>
+      </w:r>
+      <w:proofErr w:type="spellStart"/>
+      <w:r>
+        <w:rPr>
+          <w:highlight w:val="yellow"/>
+        </w:rPr>
+        <w:t>backlash</w:t>
+      </w:r>
+      <w:proofErr w:type="spellEnd"/>
+      <w:r>
+        <w:rPr>
+          <w:highlight w:val="yellow"/>
+        </w:rPr>
+        <w:t xml:space="preserve"> introduce una no linealidad esencial</w:t>
+      </w:r>
+      <w:r>
+        <w:t>, de salto, es decir, que no se puede derivar.</w:t>
+      </w:r>
+    </w:p>
+    <w:p>
+      <w:r>
+        <w:t xml:space="preserve">La </w:t>
+      </w:r>
+      <w:r>
+        <w:rPr>
+          <w:highlight w:val="yellow"/>
+        </w:rPr>
+        <w:t xml:space="preserve">fricción de la caja se toma en cuenta </w:t>
+      </w:r>
+      <w:r>
+        <w:rPr>
+          <w:highlight w:val="yellow"/>
+        </w:rPr>
+        <w:t>e</w:t>
+      </w:r>
+      <w:r>
+        <w:rPr>
+          <w:highlight w:val="yellow"/>
+        </w:rPr>
+        <w:t>n el coeficiente de fricción viscoso del motor</w:t>
+      </w:r>
+      <w:r>
+        <w:t>.</w:t>
+      </w:r>
+    </w:p>
+    <w:p>
+      <w:r>
+        <w:rPr>
+          <w:highlight w:val="yellow"/>
+        </w:rPr>
+        <w:t>El simulador tiene que ser detallado aunque nuestro modelo sea simplificado</w:t>
+      </w:r>
+      <w:r>
+        <w:t xml:space="preserve"> para poder ver todo lo que podamos aunque después el comportamiento de la planta no sea igual a lo simulado.</w:t>
+      </w:r>
+    </w:p>
+    <w:p>
+      <w:pPr>
+        <w:pStyle w:val="Ttulo2"/>
+      </w:pPr>
+      <w:bookmarkStart w:id="2" w:name="_Toc165038183"/>
+      <w:r>
+        <w:t>Qué es el lambda sub-m</w:t>
       </w:r>
       <w:bookmarkEnd w:id="2"/>
     </w:p>
     <w:p>
       <w:r>
-        <w:t xml:space="preserve">Es debido a la </w:t>
-      </w:r>
-      <w:r>
-        <w:rPr>
-          <w:highlight w:val="yellow"/>
-        </w:rPr>
-        <w:t xml:space="preserve">rigidez de la caja y la no existencia de </w:t>
-      </w:r>
-      <w:proofErr w:type="spellStart"/>
-      <w:r>
-        <w:rPr>
-          <w:highlight w:val="yellow"/>
-        </w:rPr>
-        <w:t>backlash</w:t>
-      </w:r>
-      <w:proofErr w:type="spellEnd"/>
-      <w:r>
-        <w:t xml:space="preserve"> según hipótesis.</w:t>
+        <w:t xml:space="preserve">El  lambda sub-m es el </w:t>
+      </w:r>
+      <w:r>
+        <w:rPr>
+          <w:highlight w:val="yellow"/>
+        </w:rPr>
+        <w:t>flujo concatenado por el estator</w:t>
+      </w:r>
+      <w:r>
+        <w:t xml:space="preserve">. </w:t>
+      </w:r>
+      <w:r>
+        <w:t>Otra parte del flujo del rotor se pierde en el aire.</w:t>
       </w:r>
     </w:p>
     <w:p>
-      <w:r>
-        <w:t xml:space="preserve">Es como si se tuviese un </w:t>
-      </w:r>
-      <w:r>
-        <w:rPr>
-          <w:highlight w:val="yellow"/>
-        </w:rPr>
-        <w:t xml:space="preserve">resorte torsional perfectamente </w:t>
-      </w:r>
-      <w:r>
-        <w:rPr>
-          <w:highlight w:val="yellow"/>
-        </w:rPr>
-        <w:t>rígido</w:t>
-      </w:r>
-      <w:r>
-        <w:t xml:space="preserve"> entre dos masas que representan al primario y al secundario.</w:t>
-      </w:r>
-      <w:r>
-        <w:t xml:space="preserve"> Al ser así, el acoplamiento de las masas se puede hacer directo.</w:t>
-      </w:r>
-    </w:p>
-    <w:p>
-      <w:r>
-        <w:t xml:space="preserve">En </w:t>
-      </w:r>
-      <w:r>
-        <w:t>caso de considerarse la</w:t>
-      </w:r>
-      <w:r>
-        <w:t xml:space="preserve"> elasticidad de los dientes se </w:t>
-      </w:r>
-      <w:r>
-        <w:t>introduce otro grado</w:t>
-      </w:r>
-      <w:r>
-        <w:t xml:space="preserve"> de libertad o el fenómeno de </w:t>
-      </w:r>
-      <w:r>
-        <w:rPr>
-          <w:highlight w:val="yellow"/>
-        </w:rPr>
-        <w:t>resonancia asociado al resorte</w:t>
-      </w:r>
-      <w:r>
-        <w:t xml:space="preserve"> (hay una frecuencia de resonancia torsional).</w:t>
-      </w:r>
-    </w:p>
-    <w:p>
-      <w:r>
-        <w:t xml:space="preserve">Por otro lado el </w:t>
-      </w:r>
-      <w:proofErr w:type="spellStart"/>
-      <w:r>
-        <w:rPr>
-          <w:highlight w:val="yellow"/>
-        </w:rPr>
-        <w:t>backlash</w:t>
-      </w:r>
-      <w:proofErr w:type="spellEnd"/>
-      <w:r>
-        <w:rPr>
-          <w:highlight w:val="yellow"/>
-        </w:rPr>
-        <w:t xml:space="preserve"> introduce una no linealidad esencial</w:t>
-      </w:r>
-      <w:r>
-        <w:t>, de salto, es decir, que no se puede derivar.</w:t>
-      </w:r>
-    </w:p>
-    <w:p>
-      <w:r>
-        <w:t xml:space="preserve">La </w:t>
-      </w:r>
-      <w:r>
-        <w:rPr>
-          <w:highlight w:val="yellow"/>
-        </w:rPr>
-        <w:t xml:space="preserve">fricción de la caja se toma en cuenta </w:t>
-      </w:r>
-      <w:r>
-        <w:rPr>
-          <w:highlight w:val="yellow"/>
-        </w:rPr>
-        <w:t>e</w:t>
-      </w:r>
-      <w:r>
-        <w:rPr>
-          <w:highlight w:val="yellow"/>
-        </w:rPr>
-        <w:t>n el coeficiente de fricción viscoso del motor</w:t>
-      </w:r>
-      <w:r>
-        <w:t>.</w:t>
-      </w:r>
-    </w:p>
-    <w:p>
-      <w:r>
-        <w:rPr>
-          <w:highlight w:val="yellow"/>
-        </w:rPr>
-        <w:t>El simulador tiene que ser detallado aunque nuestro modelo sea simplificado</w:t>
-      </w:r>
-      <w:r>
-        <w:t xml:space="preserve"> para poder ver todo lo que podamos aunque después el comportamiento de la planta no sea igual a lo simulado.</w:t>
-      </w:r>
-    </w:p>
-    <w:p>
       <w:pPr>
         <w:pStyle w:val="Ttulo2"/>
       </w:pPr>
-      <w:bookmarkStart w:id="3" w:name="_Toc165038183"/>
-      <w:r>
-        <w:t>Qué es el lambda sub-m</w:t>
+      <w:bookmarkStart w:id="3" w:name="_Toc165038184"/>
+      <w:proofErr w:type="gramStart"/>
+      <w:r>
+        <w:t>¿</w:t>
+      </w:r>
+      <w:proofErr w:type="gramEnd"/>
+      <w:r>
+        <w:t>Por qué cuando no hay saturación magnética se pueden utilizar las inductancias</w:t>
+      </w:r>
+      <w:r>
+        <w:t xml:space="preserve"> de eje directo</w:t>
+      </w:r>
+      <w:r>
+        <w:t xml:space="preserve"> y en cuadratura’</w:t>
       </w:r>
       <w:bookmarkEnd w:id="3"/>
     </w:p>
     <w:p>
       <w:r>
-        <w:t xml:space="preserve">El  lambda sub-m es el </w:t>
-      </w:r>
-      <w:r>
-        <w:rPr>
-          <w:highlight w:val="yellow"/>
-        </w:rPr>
-        <w:t>flujo concatenado por el estator</w:t>
-      </w:r>
-      <w:r>
-        <w:t xml:space="preserve">. </w:t>
-      </w:r>
-      <w:r>
-        <w:t>Otra parte del flujo del rotor se pierde en el aire.</w:t>
+        <w:t xml:space="preserve">Eso es porque </w:t>
+      </w:r>
+      <w:r>
+        <w:rPr>
+          <w:highlight w:val="yellow"/>
+        </w:rPr>
+        <w:t>cuando no hay saturación magnética, los flujos concatenados se pueden expresar como el producto de constantes (</w:t>
+      </w:r>
+      <w:r>
+        <w:rPr>
+          <w:highlight w:val="yellow"/>
+        </w:rPr>
+        <w:t>las inductancias</w:t>
+      </w:r>
+      <w:r>
+        <w:rPr>
+          <w:highlight w:val="yellow"/>
+        </w:rPr>
+        <w:t>) por las corrientes</w:t>
+      </w:r>
+      <w:r>
+        <w:t xml:space="preserve"> correspondientes. En cambio </w:t>
+      </w:r>
+      <w:r>
+        <w:rPr>
+          <w:highlight w:val="yellow"/>
+        </w:rPr>
+        <w:t>cuando hay saturac</w:t>
+      </w:r>
+      <w:r>
+        <w:rPr>
+          <w:highlight w:val="yellow"/>
+        </w:rPr>
+        <w:t>ión magnética</w:t>
+      </w:r>
+      <w:r>
+        <w:t xml:space="preserve"> se introduce la no linealidad de la relación entre la corriente y el flujo concatenado </w:t>
+      </w:r>
+      <w:r>
+        <w:t xml:space="preserve">que hacen que esas </w:t>
+      </w:r>
+      <w:r>
+        <w:rPr>
+          <w:highlight w:val="yellow"/>
+        </w:rPr>
+        <w:t>inductancias ya no sean constantes</w:t>
+      </w:r>
+      <w:r>
+        <w:t xml:space="preserve"> sino que sean dependientes de las corrientes en sí.</w:t>
       </w:r>
     </w:p>
     <w:p>
       <w:pPr>
         <w:pStyle w:val="Ttulo2"/>
       </w:pPr>
-      <w:bookmarkStart w:id="4" w:name="_Toc165038184"/>
-      <w:proofErr w:type="gramStart"/>
-      <w:r>
+      <w:bookmarkStart w:id="4" w:name="_Toc165038185"/>
+      <w:r>
+        <w:lastRenderedPageBreak/>
         <w:t>¿</w:t>
       </w:r>
-      <w:proofErr w:type="gramEnd"/>
-      <w:r>
-        <w:t>Por qué cuando no hay saturación magnética se pueden utilizar las inductancias</w:t>
-      </w:r>
-      <w:r>
-        <w:t xml:space="preserve"> de eje directo</w:t>
-      </w:r>
-      <w:r>
-        <w:t xml:space="preserve"> y en cuadratura’</w:t>
+      <w:r>
+        <w:t xml:space="preserve">Cuál es la ventaja de hacer </w:t>
+      </w:r>
+      <w:proofErr w:type="spellStart"/>
+      <w:r>
+        <w:t>ids</w:t>
+      </w:r>
+      <w:proofErr w:type="spellEnd"/>
+      <w:r>
+        <w:t>=0?</w:t>
       </w:r>
       <w:bookmarkEnd w:id="4"/>
     </w:p>
     <w:p>
       <w:r>
-        <w:t xml:space="preserve">Eso es porque </w:t>
-      </w:r>
-      <w:r>
-        <w:rPr>
-          <w:highlight w:val="yellow"/>
-        </w:rPr>
-        <w:t>cuando no hay saturación magnética, los flujos concatenados se pueden expresar como el producto de constantes (</w:t>
-      </w:r>
-      <w:r>
-        <w:rPr>
-          <w:highlight w:val="yellow"/>
-        </w:rPr>
-        <w:t>las inductancias</w:t>
-      </w:r>
-      <w:r>
-        <w:rPr>
-          <w:highlight w:val="yellow"/>
-        </w:rPr>
-        <w:t>) por las corrientes</w:t>
-      </w:r>
-      <w:r>
-        <w:t xml:space="preserve"> correspondientes. En cambio </w:t>
-      </w:r>
-      <w:r>
-        <w:rPr>
-          <w:highlight w:val="yellow"/>
-        </w:rPr>
-        <w:t>cuando hay saturac</w:t>
-      </w:r>
-      <w:r>
-        <w:rPr>
-          <w:highlight w:val="yellow"/>
-        </w:rPr>
-        <w:t>ión magnética</w:t>
-      </w:r>
-      <w:r>
-        <w:t xml:space="preserve"> se introduce la no linealidad de la relación entre la corriente y el flujo concatenado </w:t>
-      </w:r>
-      <w:r>
-        <w:t xml:space="preserve">que hacen que esas </w:t>
-      </w:r>
-      <w:r>
-        <w:rPr>
-          <w:highlight w:val="yellow"/>
-        </w:rPr>
-        <w:t>inductancias ya no sean constantes</w:t>
-      </w:r>
-      <w:r>
-        <w:t xml:space="preserve"> sino que sean dependientes de las corrientes en sí.</w:t>
+        <w:rPr>
+          <w:highlight w:val="yellow"/>
+        </w:rPr>
+        <w:t xml:space="preserve">No necesariamente tiene que ser </w:t>
+      </w:r>
+      <w:proofErr w:type="spellStart"/>
+      <w:r>
+        <w:rPr>
+          <w:highlight w:val="yellow"/>
+        </w:rPr>
+        <w:t>ids</w:t>
+      </w:r>
+      <w:proofErr w:type="spellEnd"/>
+      <w:r>
+        <w:rPr>
+          <w:highlight w:val="yellow"/>
+        </w:rPr>
+        <w:t>=0</w:t>
+      </w:r>
+      <w:r>
+        <w:t xml:space="preserve">, en algunos casos de control </w:t>
+      </w:r>
+      <w:r>
+        <w:t>puede ser no nula</w:t>
+      </w:r>
+      <w:r>
+        <w:t xml:space="preserve">. </w:t>
+      </w:r>
+      <w:r>
+        <w:t>En estos casos</w:t>
+      </w:r>
+      <w:r>
+        <w:t xml:space="preserve">, se puede utilizar esa corriente para lograr el </w:t>
+      </w:r>
+      <w:r>
+        <w:rPr>
+          <w:highlight w:val="yellow"/>
+        </w:rPr>
+        <w:t>reforzam</w:t>
+      </w:r>
+      <w:r>
+        <w:rPr>
+          <w:highlight w:val="yellow"/>
+        </w:rPr>
+        <w:t>iento o debilitamiento de campo</w:t>
+      </w:r>
+      <w:r>
+        <w:t xml:space="preserve">. Primero, desde un </w:t>
+      </w:r>
+      <w:r>
+        <w:rPr>
+          <w:highlight w:val="yellow"/>
+        </w:rPr>
+        <w:t>punto de vista físico</w:t>
+      </w:r>
+      <w:r>
+        <w:t xml:space="preserve">, la </w:t>
+      </w:r>
+      <w:proofErr w:type="spellStart"/>
+      <w:r>
+        <w:rPr>
+          <w:highlight w:val="yellow"/>
+        </w:rPr>
+        <w:t>ids</w:t>
+      </w:r>
+      <w:proofErr w:type="spellEnd"/>
+      <w:r>
+        <w:rPr>
+          <w:highlight w:val="yellow"/>
+        </w:rPr>
+        <w:t xml:space="preserve"> se encuentra alineada con el flujo del rotor</w:t>
+      </w:r>
+      <w:r>
+        <w:t xml:space="preserve"> con lo cual se </w:t>
+      </w:r>
+      <w:r>
+        <w:rPr>
+          <w:highlight w:val="yellow"/>
+        </w:rPr>
+        <w:t>puede afectar al flujo total directamente</w:t>
+      </w:r>
+      <w:r>
+        <w:t xml:space="preserve"> desde la </w:t>
+      </w:r>
+      <w:proofErr w:type="spellStart"/>
+      <w:r>
+        <w:t>ids</w:t>
+      </w:r>
+      <w:proofErr w:type="spellEnd"/>
+      <w:r>
+        <w:t xml:space="preserve">. Y desde </w:t>
+      </w:r>
+      <w:r>
+        <w:rPr>
+          <w:highlight w:val="yellow"/>
+        </w:rPr>
+        <w:t>un punto de vista matemático</w:t>
+      </w:r>
+      <w:r>
+        <w:t xml:space="preserve">, en la </w:t>
+      </w:r>
+      <w:r>
+        <w:t xml:space="preserve">fórmula se puede ver cómo, </w:t>
+      </w:r>
+      <w:r>
+        <w:t xml:space="preserve">cuando las </w:t>
+      </w:r>
+      <w:r>
+        <w:rPr>
+          <w:highlight w:val="yellow"/>
+        </w:rPr>
+        <w:t>inductancias de eje directo y en cuadratura no son iguales</w:t>
+      </w:r>
+      <w:r>
+        <w:t xml:space="preserve">, una corriente </w:t>
+      </w:r>
+      <w:proofErr w:type="spellStart"/>
+      <w:r>
+        <w:rPr>
+          <w:highlight w:val="yellow"/>
+        </w:rPr>
+        <w:t>ids</w:t>
+      </w:r>
+      <w:proofErr w:type="spellEnd"/>
+      <w:r>
+        <w:rPr>
+          <w:highlight w:val="yellow"/>
+        </w:rPr>
+        <w:t xml:space="preserve"> no nula puede contribuir al torque de reluctancia</w:t>
+      </w:r>
+      <w:r>
+        <w:t xml:space="preserve"> que se suma al torque magnético. Esta </w:t>
+      </w:r>
+      <w:r>
+        <w:rPr>
+          <w:highlight w:val="yellow"/>
+        </w:rPr>
+        <w:t>contribución es importante en las máquinas de rotor de polo</w:t>
+      </w:r>
+      <w:r>
+        <w:rPr>
+          <w:highlight w:val="yellow"/>
+        </w:rPr>
+        <w:t>s salientes</w:t>
+      </w:r>
+      <w:r>
+        <w:t xml:space="preserve"> (que son máq</w:t>
+      </w:r>
+      <w:r>
+        <w:t>uinas en las que el rotor es con ex</w:t>
+      </w:r>
+      <w:r>
+        <w:t>c</w:t>
+      </w:r>
+      <w:r>
+        <w:t>itación y no con imanes permanentes) y que no se logra en las de polos lisos</w:t>
+      </w:r>
+      <w:r>
+        <w:t xml:space="preserve"> (también son con excitación en el rotor)</w:t>
+      </w:r>
+      <w:r>
+        <w:t xml:space="preserve">. Cuando es de </w:t>
+      </w:r>
+      <w:r>
+        <w:rPr>
+          <w:highlight w:val="yellow"/>
+        </w:rPr>
+        <w:t>imanes permanentes, y estos se colocan dentro</w:t>
+      </w:r>
+      <w:r>
+        <w:t xml:space="preserve">, lo que se logra es una diferencia de reluctancia. Cuando los </w:t>
+      </w:r>
+      <w:r>
+        <w:rPr>
+          <w:highlight w:val="yellow"/>
+        </w:rPr>
+        <w:t>imanes están en el exterior</w:t>
+      </w:r>
+      <w:r>
+        <w:t xml:space="preserve"> también se puede lograr </w:t>
+      </w:r>
+      <w:r>
+        <w:rPr>
+          <w:highlight w:val="yellow"/>
+        </w:rPr>
+        <w:t>cuando hay separación entre los polos</w:t>
+      </w:r>
+      <w:r>
+        <w:t xml:space="preserve"> de los imanes. El </w:t>
+      </w:r>
+      <w:proofErr w:type="spellStart"/>
+      <w:r>
+        <w:rPr>
+          <w:highlight w:val="yellow"/>
+        </w:rPr>
+        <w:t>field</w:t>
+      </w:r>
+      <w:proofErr w:type="spellEnd"/>
+      <w:r>
+        <w:rPr>
+          <w:highlight w:val="yellow"/>
+        </w:rPr>
+        <w:t xml:space="preserve"> </w:t>
+      </w:r>
+      <w:proofErr w:type="spellStart"/>
+      <w:r>
+        <w:rPr>
+          <w:highlight w:val="yellow"/>
+        </w:rPr>
+        <w:t>weakening</w:t>
+      </w:r>
+      <w:proofErr w:type="spellEnd"/>
+      <w:r>
+        <w:rPr>
+          <w:highlight w:val="yellow"/>
+        </w:rPr>
+        <w:t xml:space="preserve"> sirve para acelerar la máquina</w:t>
+      </w:r>
+      <w:r>
+        <w:t xml:space="preserve"> dado que se </w:t>
+      </w:r>
+      <w:r>
+        <w:rPr>
+          <w:highlight w:val="yellow"/>
+        </w:rPr>
+        <w:t>reduce el torque</w:t>
+      </w:r>
+      <w:r>
+        <w:t xml:space="preserve"> de la máquina </w:t>
+      </w:r>
+      <w:r>
+        <w:rPr>
+          <w:highlight w:val="yellow"/>
+        </w:rPr>
+        <w:t>conservando la potencia</w:t>
+      </w:r>
+      <w:r>
+        <w:t xml:space="preserve">. Se puede utilizar por ejemplo </w:t>
+      </w:r>
+      <w:r>
+        <w:t xml:space="preserve">en </w:t>
+      </w:r>
+      <w:r>
+        <w:rPr>
+          <w:highlight w:val="yellow"/>
+        </w:rPr>
+        <w:t xml:space="preserve">aplicaciones de </w:t>
+      </w:r>
+      <w:proofErr w:type="spellStart"/>
+      <w:r>
+        <w:rPr>
+          <w:highlight w:val="yellow"/>
+        </w:rPr>
+        <w:t>izaje</w:t>
+      </w:r>
+      <w:proofErr w:type="spellEnd"/>
+      <w:r>
+        <w:t xml:space="preserve"> en donde, </w:t>
+      </w:r>
+      <w:r>
+        <w:t xml:space="preserve">se puede utilizar para </w:t>
+      </w:r>
+      <w:r>
+        <w:rPr>
+          <w:highlight w:val="yellow"/>
+        </w:rPr>
+        <w:t>movimientos rápidos cuando el gancho está en vacío</w:t>
+      </w:r>
+      <w:r>
+        <w:t>.</w:t>
       </w:r>
     </w:p>
     <w:p>
       <w:pPr>
         <w:pStyle w:val="Ttulo2"/>
       </w:pPr>
-      <w:bookmarkStart w:id="5" w:name="_Toc165038185"/>
-      <w:r>
-        <w:lastRenderedPageBreak/>
+      <w:bookmarkStart w:id="5" w:name="_Toc165038186"/>
+      <w:r>
         <w:t>¿</w:t>
       </w:r>
       <w:r>
-        <w:t xml:space="preserve">Cuál es la ventaja de hacer </w:t>
-      </w:r>
-      <w:proofErr w:type="spellStart"/>
-      <w:r>
-        <w:t>ids</w:t>
-      </w:r>
-      <w:proofErr w:type="spellEnd"/>
-      <w:r>
-        <w:t>=0?</w:t>
+        <w:t>Se podría controlar directamente desde la id?</w:t>
       </w:r>
       <w:bookmarkEnd w:id="5"/>
     </w:p>
@@ -922,515 +1206,300 @@
         <w:rPr>
           <w:highlight w:val="yellow"/>
         </w:rPr>
-        <w:t xml:space="preserve">No necesariamente tiene que ser </w:t>
+        <w:t>No</w:t>
+      </w:r>
+      <w:r>
+        <w:t xml:space="preserve">, dado que la </w:t>
+      </w:r>
+      <w:r>
+        <w:rPr>
+          <w:highlight w:val="yellow"/>
+        </w:rPr>
+        <w:t>contribución de la id no es tan importante</w:t>
+      </w:r>
+      <w:r>
+        <w:t xml:space="preserve"> como la contribución de la </w:t>
       </w:r>
       <w:proofErr w:type="spellStart"/>
       <w:r>
-        <w:rPr>
-          <w:highlight w:val="yellow"/>
-        </w:rPr>
-        <w:t>ids</w:t>
+        <w:t>iq</w:t>
       </w:r>
       <w:proofErr w:type="spellEnd"/>
       <w:r>
-        <w:rPr>
-          <w:highlight w:val="yellow"/>
-        </w:rPr>
-        <w:t>=0</w:t>
-      </w:r>
-      <w:r>
-        <w:t xml:space="preserve">, en algunos casos de control </w:t>
-      </w:r>
-      <w:r>
-        <w:t>puede ser no nula</w:t>
+        <w:t xml:space="preserve"> al torque de la máquina. Esto también tiene sentido desde un </w:t>
+      </w:r>
+      <w:r>
+        <w:rPr>
+          <w:highlight w:val="yellow"/>
+        </w:rPr>
+        <w:t>punto de vista físico</w:t>
+      </w:r>
+      <w:r>
+        <w:t xml:space="preserve">, al estar la </w:t>
+      </w:r>
+      <w:proofErr w:type="spellStart"/>
+      <w:r>
+        <w:rPr>
+          <w:highlight w:val="yellow"/>
+        </w:rPr>
+        <w:t>iq</w:t>
+      </w:r>
+      <w:proofErr w:type="spellEnd"/>
+      <w:r>
+        <w:t xml:space="preserve"> en cuadratura con el flujo principal produce un </w:t>
+      </w:r>
+      <w:r>
+        <w:rPr>
+          <w:highlight w:val="yellow"/>
+        </w:rPr>
+        <w:t>campo en cuadratura</w:t>
+      </w:r>
+      <w:r>
+        <w:t xml:space="preserve"> que produce un </w:t>
+      </w:r>
+      <w:r>
+        <w:rPr>
+          <w:highlight w:val="yellow"/>
+        </w:rPr>
+        <w:t>torque magnético elevado</w:t>
+      </w:r>
+      <w:r>
+        <w:t xml:space="preserve"> (proporcionalidad con producto vectorial de los campos)</w:t>
+      </w:r>
+      <w:r>
+        <w:t xml:space="preserve">, en cambio al estar la </w:t>
+      </w:r>
+      <w:r>
+        <w:rPr>
+          <w:highlight w:val="yellow"/>
+        </w:rPr>
+        <w:t>id alineada con el flujo</w:t>
+      </w:r>
+      <w:r>
+        <w:t xml:space="preserve"> </w:t>
+      </w:r>
+      <w:r>
+        <w:rPr>
+          <w:highlight w:val="yellow"/>
+        </w:rPr>
+        <w:t>solamente</w:t>
+      </w:r>
+      <w:r>
+        <w:t xml:space="preserve"> se pude lograr un </w:t>
+      </w:r>
+      <w:r>
+        <w:rPr>
+          <w:highlight w:val="yellow"/>
+        </w:rPr>
+        <w:t>to</w:t>
+      </w:r>
+      <w:r>
+        <w:rPr>
+          <w:highlight w:val="yellow"/>
+        </w:rPr>
+        <w:t>r</w:t>
+      </w:r>
+      <w:r>
+        <w:rPr>
+          <w:highlight w:val="yellow"/>
+        </w:rPr>
+        <w:t>que por diferencia de reluctancia</w:t>
       </w:r>
       <w:r>
         <w:t xml:space="preserve">. </w:t>
       </w:r>
       <w:r>
-        <w:t>En estos casos</w:t>
-      </w:r>
-      <w:r>
-        <w:t xml:space="preserve">, se puede utilizar esa corriente para lograr el </w:t>
-      </w:r>
-      <w:r>
-        <w:rPr>
-          <w:highlight w:val="yellow"/>
-        </w:rPr>
-        <w:t>reforzam</w:t>
-      </w:r>
-      <w:r>
-        <w:rPr>
-          <w:highlight w:val="yellow"/>
-        </w:rPr>
-        <w:t>iento o debilitamiento de campo</w:t>
-      </w:r>
-      <w:r>
-        <w:t xml:space="preserve">. Primero, desde un </w:t>
-      </w:r>
-      <w:r>
-        <w:rPr>
-          <w:highlight w:val="yellow"/>
-        </w:rPr>
-        <w:t>punto de vista físico</w:t>
-      </w:r>
-      <w:r>
-        <w:t xml:space="preserve">, la </w:t>
-      </w:r>
-      <w:proofErr w:type="spellStart"/>
-      <w:r>
-        <w:rPr>
-          <w:highlight w:val="yellow"/>
-        </w:rPr>
-        <w:t>ids</w:t>
-      </w:r>
-      <w:proofErr w:type="spellEnd"/>
-      <w:r>
-        <w:rPr>
-          <w:highlight w:val="yellow"/>
-        </w:rPr>
-        <w:t xml:space="preserve"> se encuentra alineada con el flujo del rotor</w:t>
-      </w:r>
-      <w:r>
-        <w:t xml:space="preserve"> con lo cual se </w:t>
-      </w:r>
-      <w:r>
-        <w:rPr>
-          <w:highlight w:val="yellow"/>
-        </w:rPr>
-        <w:t>puede afectar al flujo total directamente</w:t>
-      </w:r>
-      <w:r>
-        <w:t xml:space="preserve"> desde la </w:t>
-      </w:r>
-      <w:proofErr w:type="spellStart"/>
-      <w:r>
-        <w:t>ids</w:t>
-      </w:r>
-      <w:proofErr w:type="spellEnd"/>
-      <w:r>
-        <w:t xml:space="preserve">. Y desde </w:t>
-      </w:r>
-      <w:r>
-        <w:rPr>
-          <w:highlight w:val="yellow"/>
-        </w:rPr>
-        <w:t>un punto de vista matemático</w:t>
-      </w:r>
-      <w:r>
-        <w:t xml:space="preserve">, en la </w:t>
-      </w:r>
-      <w:r>
-        <w:t xml:space="preserve">fórmula se puede ver cómo, </w:t>
-      </w:r>
-      <w:r>
-        <w:t xml:space="preserve">cuando las </w:t>
-      </w:r>
-      <w:r>
-        <w:rPr>
-          <w:highlight w:val="yellow"/>
-        </w:rPr>
-        <w:t>inductancias de eje directo y en cuadratura no son iguales</w:t>
-      </w:r>
-      <w:r>
-        <w:t xml:space="preserve">, una corriente </w:t>
-      </w:r>
-      <w:proofErr w:type="spellStart"/>
-      <w:r>
-        <w:rPr>
-          <w:highlight w:val="yellow"/>
-        </w:rPr>
-        <w:t>ids</w:t>
-      </w:r>
-      <w:proofErr w:type="spellEnd"/>
-      <w:r>
-        <w:rPr>
-          <w:highlight w:val="yellow"/>
-        </w:rPr>
-        <w:t xml:space="preserve"> no nula puede contribuir al torque de reluctancia</w:t>
-      </w:r>
-      <w:r>
-        <w:t xml:space="preserve"> que se suma al torque magnético. Esta </w:t>
-      </w:r>
-      <w:r>
-        <w:rPr>
-          <w:highlight w:val="yellow"/>
-        </w:rPr>
-        <w:t>contribución es importante en las máquinas de rotor de polo</w:t>
-      </w:r>
-      <w:r>
-        <w:rPr>
-          <w:highlight w:val="yellow"/>
-        </w:rPr>
-        <w:t>s salientes</w:t>
-      </w:r>
-      <w:r>
-        <w:t xml:space="preserve"> (que son máq</w:t>
-      </w:r>
-      <w:r>
-        <w:t>uinas en las que el rotor es con ex</w:t>
-      </w:r>
-      <w:r>
-        <w:t>c</w:t>
-      </w:r>
-      <w:r>
-        <w:t>itación y no con imanes permanentes) y que no se logra en las de polos lisos</w:t>
-      </w:r>
-      <w:r>
-        <w:t xml:space="preserve"> (también son con excitación en el rotor)</w:t>
-      </w:r>
-      <w:r>
-        <w:t xml:space="preserve">. Cuando es de </w:t>
-      </w:r>
-      <w:r>
-        <w:rPr>
-          <w:highlight w:val="yellow"/>
-        </w:rPr>
-        <w:t>imanes permanentes, y estos se colocan dentro</w:t>
-      </w:r>
-      <w:r>
-        <w:t xml:space="preserve">, lo que se logra es una diferencia de reluctancia. Cuando los </w:t>
-      </w:r>
-      <w:r>
-        <w:rPr>
-          <w:highlight w:val="yellow"/>
-        </w:rPr>
-        <w:t>imanes están en el exterior</w:t>
-      </w:r>
-      <w:r>
-        <w:t xml:space="preserve"> también se puede lograr </w:t>
-      </w:r>
-      <w:r>
-        <w:rPr>
-          <w:highlight w:val="yellow"/>
-        </w:rPr>
-        <w:t>cuando hay separación entre los polos</w:t>
-      </w:r>
-      <w:r>
-        <w:t xml:space="preserve"> de los imanes. El </w:t>
-      </w:r>
-      <w:proofErr w:type="spellStart"/>
-      <w:r>
-        <w:rPr>
-          <w:highlight w:val="yellow"/>
-        </w:rPr>
-        <w:t>field</w:t>
-      </w:r>
-      <w:proofErr w:type="spellEnd"/>
-      <w:r>
-        <w:rPr>
-          <w:highlight w:val="yellow"/>
-        </w:rPr>
-        <w:t xml:space="preserve"> </w:t>
-      </w:r>
-      <w:proofErr w:type="spellStart"/>
-      <w:r>
-        <w:rPr>
-          <w:highlight w:val="yellow"/>
-        </w:rPr>
-        <w:t>weakening</w:t>
-      </w:r>
-      <w:proofErr w:type="spellEnd"/>
-      <w:r>
-        <w:rPr>
-          <w:highlight w:val="yellow"/>
-        </w:rPr>
-        <w:t xml:space="preserve"> sirve para acelerar la máquina</w:t>
-      </w:r>
-      <w:r>
-        <w:t xml:space="preserve"> dado que se </w:t>
-      </w:r>
-      <w:r>
-        <w:rPr>
-          <w:highlight w:val="yellow"/>
-        </w:rPr>
-        <w:t>reduce el torque</w:t>
-      </w:r>
-      <w:r>
-        <w:t xml:space="preserve"> de la máquina </w:t>
-      </w:r>
-      <w:r>
-        <w:rPr>
-          <w:highlight w:val="yellow"/>
-        </w:rPr>
-        <w:t>conservando la potencia</w:t>
-      </w:r>
-      <w:r>
-        <w:t xml:space="preserve">. Se puede utilizar por ejemplo </w:t>
-      </w:r>
-      <w:r>
-        <w:t xml:space="preserve">en </w:t>
-      </w:r>
-      <w:r>
-        <w:rPr>
-          <w:highlight w:val="yellow"/>
-        </w:rPr>
-        <w:t xml:space="preserve">aplicaciones de </w:t>
-      </w:r>
-      <w:proofErr w:type="spellStart"/>
-      <w:r>
-        <w:rPr>
-          <w:highlight w:val="yellow"/>
-        </w:rPr>
-        <w:t>izaje</w:t>
-      </w:r>
-      <w:proofErr w:type="spellEnd"/>
-      <w:r>
-        <w:t xml:space="preserve"> en donde, </w:t>
-      </w:r>
-      <w:r>
-        <w:t xml:space="preserve">se puede utilizar para </w:t>
-      </w:r>
-      <w:r>
-        <w:rPr>
-          <w:highlight w:val="yellow"/>
-        </w:rPr>
-        <w:t>movimientos rápidos cuando el gancho está en vacío</w:t>
+        <w:rPr>
+          <w:highlight w:val="yellow"/>
+        </w:rPr>
+        <w:t>Tampoco conviene dejarla en un valor constante</w:t>
       </w:r>
       <w:r>
         <w:t>.</w:t>
       </w:r>
     </w:p>
     <w:p>
+      <w:r>
+        <w:t>Otra cosa que hay que tener en cuenta es que la corriente vectorial total (</w:t>
+      </w:r>
+      <w:r>
+        <w:rPr>
+          <w:highlight w:val="yellow"/>
+        </w:rPr>
+        <w:t>la magn</w:t>
+      </w:r>
+      <w:r>
+        <w:rPr>
+          <w:highlight w:val="yellow"/>
+        </w:rPr>
+        <w:t>itud de la suma vectorial de la</w:t>
+      </w:r>
+      <w:r>
+        <w:rPr>
+          <w:highlight w:val="yellow"/>
+        </w:rPr>
+        <w:t xml:space="preserve"> </w:t>
+      </w:r>
+      <w:proofErr w:type="spellStart"/>
+      <w:r>
+        <w:rPr>
+          <w:highlight w:val="yellow"/>
+        </w:rPr>
+        <w:t>iq</w:t>
+      </w:r>
+      <w:proofErr w:type="spellEnd"/>
+      <w:r>
+        <w:rPr>
+          <w:highlight w:val="yellow"/>
+        </w:rPr>
+        <w:t xml:space="preserve"> y la id  </w:t>
+      </w:r>
+      <w:r>
+        <w:rPr>
+          <w:highlight w:val="yellow"/>
+        </w:rPr>
+        <w:lastRenderedPageBreak/>
+        <w:t>tiene que ser menor que la máxima corriente que permita la máquina</w:t>
+      </w:r>
+      <w:r>
+        <w:t>)</w:t>
+      </w:r>
+      <w:r>
+        <w:t xml:space="preserve">. Al darle un valor no nulo a id nos encontramos limitando el valor de </w:t>
+      </w:r>
+      <w:proofErr w:type="spellStart"/>
+      <w:r>
+        <w:t>iq</w:t>
+      </w:r>
+      <w:proofErr w:type="spellEnd"/>
+      <w:r>
+        <w:t xml:space="preserve"> y por lo tanto el torque.</w:t>
+      </w:r>
+    </w:p>
+    <w:p>
       <w:pPr>
         <w:pStyle w:val="Ttulo2"/>
       </w:pPr>
-      <w:bookmarkStart w:id="6" w:name="_Toc165038186"/>
+      <w:bookmarkStart w:id="6" w:name="_Toc165038187"/>
       <w:r>
         <w:t>¿</w:t>
       </w:r>
       <w:r>
-        <w:t>Se podría controlar directamente desde la id?</w:t>
+        <w:t>Qué conservaba la transformación de Park y que conservaban las otras?</w:t>
       </w:r>
       <w:bookmarkEnd w:id="6"/>
     </w:p>
     <w:p>
       <w:r>
-        <w:rPr>
-          <w:highlight w:val="yellow"/>
-        </w:rPr>
-        <w:t>No</w:t>
-      </w:r>
-      <w:r>
-        <w:t xml:space="preserve">, dado que la </w:t>
-      </w:r>
-      <w:r>
-        <w:rPr>
-          <w:highlight w:val="yellow"/>
-        </w:rPr>
-        <w:t>contribución de la id no es tan importante</w:t>
-      </w:r>
-      <w:r>
-        <w:t xml:space="preserve"> como la contribución de la </w:t>
+        <w:t xml:space="preserve">La transformación de Park </w:t>
+      </w:r>
+      <w:r>
+        <w:rPr>
+          <w:highlight w:val="yellow"/>
+        </w:rPr>
+        <w:t>conserva el módulo de las variables eléctricas, la corriente y la tensión y el flujo</w:t>
+      </w:r>
+      <w:r>
+        <w:t xml:space="preserve"> pero </w:t>
+      </w:r>
+      <w:r>
+        <w:rPr>
+          <w:highlight w:val="yellow"/>
+        </w:rPr>
+        <w:t>no conserva la fórmula de la potencia</w:t>
+      </w:r>
+      <w:r>
+        <w:t xml:space="preserve"> mientras que otras transformaciones como la transformación de </w:t>
       </w:r>
       <w:proofErr w:type="spellStart"/>
       <w:r>
-        <w:t>iq</w:t>
+        <w:rPr>
+          <w:highlight w:val="yellow"/>
+        </w:rPr>
+        <w:t>Concordía</w:t>
       </w:r>
       <w:proofErr w:type="spellEnd"/>
       <w:r>
-        <w:t xml:space="preserve"> al torque de la máquina. Esto también tiene sentido desde un </w:t>
-      </w:r>
-      <w:r>
-        <w:rPr>
-          <w:highlight w:val="yellow"/>
-        </w:rPr>
-        <w:t>punto de vista físico</w:t>
-      </w:r>
-      <w:r>
-        <w:t xml:space="preserve">, al estar la </w:t>
-      </w:r>
-      <w:proofErr w:type="spellStart"/>
-      <w:r>
-        <w:rPr>
-          <w:highlight w:val="yellow"/>
-        </w:rPr>
-        <w:t>iq</w:t>
-      </w:r>
-      <w:proofErr w:type="spellEnd"/>
-      <w:r>
-        <w:t xml:space="preserve"> en cuadratura con el flujo principal produce un </w:t>
-      </w:r>
-      <w:r>
-        <w:rPr>
-          <w:highlight w:val="yellow"/>
-        </w:rPr>
-        <w:t>campo en cuadratura</w:t>
-      </w:r>
-      <w:r>
-        <w:t xml:space="preserve"> que produce un </w:t>
-      </w:r>
-      <w:r>
-        <w:rPr>
-          <w:highlight w:val="yellow"/>
-        </w:rPr>
-        <w:t>torque magnético elevado</w:t>
-      </w:r>
-      <w:r>
-        <w:t xml:space="preserve"> (proporcionalidad con producto vectorial de los campos)</w:t>
-      </w:r>
-      <w:r>
-        <w:t xml:space="preserve">, en cambio al estar la </w:t>
-      </w:r>
-      <w:r>
-        <w:rPr>
-          <w:highlight w:val="yellow"/>
-        </w:rPr>
-        <w:t>id alineada con el flujo</w:t>
-      </w:r>
-      <w:r>
-        <w:t xml:space="preserve"> </w:t>
-      </w:r>
-      <w:r>
-        <w:rPr>
-          <w:highlight w:val="yellow"/>
-        </w:rPr>
-        <w:t>solamente</w:t>
-      </w:r>
-      <w:r>
-        <w:t xml:space="preserve"> se pude lograr un </w:t>
-      </w:r>
-      <w:r>
-        <w:rPr>
-          <w:highlight w:val="yellow"/>
-        </w:rPr>
-        <w:t>to</w:t>
-      </w:r>
-      <w:r>
-        <w:rPr>
-          <w:highlight w:val="yellow"/>
-        </w:rPr>
-        <w:t>r</w:t>
-      </w:r>
-      <w:r>
-        <w:rPr>
-          <w:highlight w:val="yellow"/>
-        </w:rPr>
-        <w:t>que por diferencia de reluctancia</w:t>
-      </w:r>
-      <w:r>
-        <w:t xml:space="preserve">. </w:t>
-      </w:r>
-      <w:r>
-        <w:rPr>
-          <w:highlight w:val="yellow"/>
-        </w:rPr>
-        <w:t>Tampoco conviene dejarla en un valor constante</w:t>
+        <w:rPr>
+          <w:highlight w:val="yellow"/>
+        </w:rPr>
+        <w:t xml:space="preserve"> no conservan los módulos de las variables eléctricas pero si conservan la potencia</w:t>
       </w:r>
       <w:r>
         <w:t>.</w:t>
       </w:r>
     </w:p>
     <w:p>
-      <w:r>
-        <w:t>Otra cosa que hay que tener en cuenta es que la corriente vectorial total (</w:t>
-      </w:r>
-      <w:r>
-        <w:rPr>
-          <w:highlight w:val="yellow"/>
-        </w:rPr>
-        <w:t>la magn</w:t>
-      </w:r>
-      <w:r>
-        <w:rPr>
-          <w:highlight w:val="yellow"/>
-        </w:rPr>
-        <w:t>itud de la suma vectorial de la</w:t>
-      </w:r>
-      <w:r>
-        <w:rPr>
-          <w:highlight w:val="yellow"/>
-        </w:rPr>
-        <w:t xml:space="preserve"> </w:t>
+      <w:pPr>
+        <w:pStyle w:val="Ttulo2"/>
+      </w:pPr>
+      <w:r>
+        <w:t xml:space="preserve">¿Qué pasará cuando se consideran los armónicos a la salida del inversor </w:t>
       </w:r>
       <w:proofErr w:type="spellStart"/>
       <w:r>
-        <w:rPr>
-          <w:highlight w:val="yellow"/>
-        </w:rPr>
-        <w:t>iq</w:t>
+        <w:t>tri-fásico</w:t>
       </w:r>
       <w:proofErr w:type="spellEnd"/>
       <w:r>
-        <w:rPr>
-          <w:highlight w:val="yellow"/>
-        </w:rPr>
-        <w:t xml:space="preserve"> y la id  </w:t>
-      </w:r>
-      <w:r>
-        <w:rPr>
-          <w:highlight w:val="yellow"/>
-        </w:rPr>
-        <w:lastRenderedPageBreak/>
-        <w:t>tiene que ser menor que la máxima corriente que permita la máquina</w:t>
-      </w:r>
-      <w:r>
-        <w:t>)</w:t>
-      </w:r>
-      <w:r>
-        <w:t xml:space="preserve">. Al darle un valor no nulo a id nos encontramos limitando el valor de </w:t>
-      </w:r>
-      <w:proofErr w:type="spellStart"/>
-      <w:r>
-        <w:t>iq</w:t>
-      </w:r>
-      <w:proofErr w:type="spellEnd"/>
-      <w:r>
-        <w:t xml:space="preserve"> y por lo tanto el torque.</w:t>
+        <w:t>?</w:t>
       </w:r>
     </w:p>
     <w:p>
       <w:pPr>
-        <w:pStyle w:val="Ttulo2"/>
-      </w:pPr>
-      <w:bookmarkStart w:id="7" w:name="_Toc165038187"/>
-      <w:r>
-        <w:t>¿</w:t>
-      </w:r>
-      <w:r>
-        <w:t>Qué conservaba la transformación de Park y que conservaban las otras?</w:t>
-      </w:r>
-      <w:bookmarkEnd w:id="7"/>
+        <w:rPr>
+          <w:rStyle w:val="Ttulo2Car"/>
+        </w:rPr>
+      </w:pPr>
+      <w:r>
+        <w:rPr>
+          <w:rStyle w:val="Ttulo2Car"/>
+        </w:rPr>
+        <w:t>¿Q</w:t>
+      </w:r>
+      <w:r>
+        <w:rPr>
+          <w:rStyle w:val="Ttulo2Car"/>
+        </w:rPr>
+        <w:t>ué pasará cuándo consideramos la rectificación de la posición angular?</w:t>
+      </w:r>
     </w:p>
     <w:p>
-      <w:r>
-        <w:t xml:space="preserve">La transformación de Park </w:t>
-      </w:r>
-      <w:r>
-        <w:rPr>
-          <w:highlight w:val="yellow"/>
-        </w:rPr>
-        <w:t>conserva el módulo de las variables eléctricas, la corriente y la tensión y el flujo</w:t>
-      </w:r>
-      <w:r>
-        <w:t xml:space="preserve"> pero </w:t>
-      </w:r>
-      <w:r>
-        <w:rPr>
-          <w:highlight w:val="yellow"/>
-        </w:rPr>
-        <w:t>no conserva la fórmula de la potencia</w:t>
-      </w:r>
-      <w:r>
-        <w:t xml:space="preserve"> mientras que otras transformaciones como la transformación de </w:t>
-      </w:r>
-      <w:proofErr w:type="spellStart"/>
-      <w:r>
-        <w:rPr>
-          <w:highlight w:val="yellow"/>
-        </w:rPr>
-        <w:t>Concordía</w:t>
-      </w:r>
-      <w:proofErr w:type="spellEnd"/>
-      <w:r>
-        <w:rPr>
-          <w:highlight w:val="yellow"/>
-        </w:rPr>
-        <w:t xml:space="preserve"> no conservan los módulos de las variables eléctricas pero si conservan la potencia</w:t>
-      </w:r>
-      <w:r>
-        <w:t>.</w:t>
-      </w:r>
+      <w:pPr>
+        <w:rPr>
+          <w:rStyle w:val="Ttulo2Car"/>
+        </w:rPr>
+      </w:pPr>
+      <w:r>
+        <w:rPr>
+          <w:rStyle w:val="Ttulo2Car"/>
+        </w:rPr>
+        <w:t>¿Qué pasará cuando el punto de operación sí tiene una velocidad angular constante</w:t>
+      </w:r>
+      <w:proofErr w:type="gramStart"/>
+      <w:r>
+        <w:rPr>
+          <w:rStyle w:val="Ttulo2Car"/>
+        </w:rPr>
+        <w:t>?¿</w:t>
+      </w:r>
+      <w:proofErr w:type="gramEnd"/>
+      <w:r>
+        <w:rPr>
+          <w:rStyle w:val="Ttulo2Car"/>
+        </w:rPr>
+        <w:t>Es aproximadamente posible?¿Que tanto influye el torque gravitacional?</w:t>
+      </w:r>
+    </w:p>
+    <w:p>
+      <w:r>
+        <w:rPr>
+          <w:rStyle w:val="Ttulo2Car"/>
+        </w:rPr>
+        <w:t>No entiendo bien la simulación con la consigna suave al respecto del observador mejorado.</w:t>
+      </w:r>
+      <w:bookmarkStart w:id="7" w:name="_GoBack"/>
+      <w:bookmarkEnd w:id="7"/>
     </w:p>
     <w:p>
       <w:pPr>
@@ -3465,7 +3534,7 @@
 </file>
 
 <file path=customXml/itemProps1.xml><?xml version="1.0" encoding="utf-8"?>
-<ds:datastoreItem xmlns:ds="http://schemas.openxmlformats.org/officeDocument/2006/customXml" ds:itemID="{C1CAE332-69C1-46AB-9D7A-8B324CD171DC}">
+<ds:datastoreItem xmlns:ds="http://schemas.openxmlformats.org/officeDocument/2006/customXml" ds:itemID="{6FFB30B7-F8CB-41E2-A864-FC97939A02BB}">
   <ds:schemaRefs>
     <ds:schemaRef ds:uri="http://schemas.openxmlformats.org/officeDocument/2006/bibliography"/>
   </ds:schemaRefs>

</xml_diff>

<commit_message>
Otras correcciones al informe, mas preguntas, comparación de LPV, LTI y NL realimentado
</commit_message>
<xml_diff>
--- a/Proyecto/Preguntas/Consultas.docx
+++ b/Proyecto/Preguntas/Consultas.docx
@@ -1551,20 +1551,205 @@
       </w:r>
     </w:p>
     <w:p>
-      <w:r>
+      <w:pPr>
         <w:rPr>
           <w:rStyle w:val="Ttulo2Car"/>
         </w:rPr>
-        <w:t>Constante de tiempo del sis</w:t>
+      </w:pPr>
+      <w:r>
+        <w:rPr>
+          <w:rStyle w:val="Ttulo2Car"/>
+        </w:rPr>
+        <w:t>Constante de tiempo del sistema térmico</w:t>
+      </w:r>
+    </w:p>
+    <w:p>
+      <w:pPr>
+        <w:rPr>
+          <w:rStyle w:val="Ttulo2Car"/>
+        </w:rPr>
+      </w:pPr>
+      <w:r>
+        <w:rPr>
+          <w:rStyle w:val="Ttulo2Car"/>
+        </w:rPr>
+        <w:t>Evaluar qué pasa considerando la resistencia de los devanados a una temperatura menor.</w:t>
+      </w:r>
+    </w:p>
+    <w:p>
+      <w:r>
+        <w:t xml:space="preserve">En realidad no hace tanta falta. Una temperatura menor del bobinado produce una reducción de su resistencia, lo que </w:t>
+      </w:r>
+      <w:r>
+        <w:lastRenderedPageBreak/>
+        <w:t xml:space="preserve">produce una disminución del amortiguamiento del sistema lineal como vimos pero no cambia el ancho de banda de la planta. Entonces, en principio, el desempeño del controlador no debería variar, pero sí cambiar la estabilidad de la planta. Esto de todas maneras no es grave porque en el rango de temperatura que vimos, en todos los casos la planta es estable. </w:t>
+      </w:r>
+      <w:r>
+        <w:t xml:space="preserve">En cambio, la resistencia de los devanados también influye en la dinámica residual de </w:t>
+      </w:r>
+      <w:proofErr w:type="spellStart"/>
+      <w:r>
+        <w:t>de</w:t>
+      </w:r>
+      <w:proofErr w:type="spellEnd"/>
+      <w:r>
+        <w:t xml:space="preserve"> la </w:t>
+      </w:r>
+      <w:proofErr w:type="spellStart"/>
+      <w:r>
+        <w:t>ids</w:t>
+      </w:r>
+      <w:proofErr w:type="spellEnd"/>
+      <w:r>
+        <w:t xml:space="preserve">. Una resistencia menor produce una dinámica residual más lenta, con lo cual, en caso de hacer </w:t>
+      </w:r>
+      <w:proofErr w:type="spellStart"/>
+      <w:r>
+        <w:t>field</w:t>
+      </w:r>
+      <w:proofErr w:type="spellEnd"/>
+      <w:r>
+        <w:t xml:space="preserve"> </w:t>
+      </w:r>
+      <w:proofErr w:type="spellStart"/>
+      <w:r>
+        <w:t>forcing</w:t>
+      </w:r>
+      <w:proofErr w:type="spellEnd"/>
+      <w:r>
+        <w:t xml:space="preserve"> o </w:t>
+      </w:r>
+      <w:proofErr w:type="spellStart"/>
+      <w:r>
+        <w:t>field</w:t>
+      </w:r>
+      <w:proofErr w:type="spellEnd"/>
+      <w:r>
+        <w:t xml:space="preserve"> </w:t>
+      </w:r>
+      <w:proofErr w:type="spellStart"/>
+      <w:r>
+        <w:t>weakening</w:t>
+      </w:r>
+      <w:proofErr w:type="spellEnd"/>
+      <w:r>
+        <w:t>, puede hacer que el cumplimiento de las consignas sea más lento.</w:t>
+      </w:r>
+    </w:p>
+    <w:p>
+      <w:pPr>
+        <w:pStyle w:val="Ttulo2"/>
+      </w:pPr>
+      <w:r>
+        <w:t>Acerca del sensor de velocidad.</w:t>
+      </w:r>
+    </w:p>
+    <w:p>
+      <w:r>
+        <w:t xml:space="preserve">Para nuestra implementación en concreto, que tenemos en realidad un sensor de velocidad y no de posición. Tiene sentido implementar el observador de estado reducido de </w:t>
+      </w:r>
+      <w:proofErr w:type="spellStart"/>
+      <w:r>
+        <w:t>luembergerg</w:t>
+      </w:r>
+      <w:proofErr w:type="spellEnd"/>
+      <w:r>
+        <w:t xml:space="preserve"> o utilizar la medición directa de la velocidad</w:t>
+      </w:r>
+      <w:proofErr w:type="gramStart"/>
+      <w:r>
+        <w:t>?.</w:t>
+      </w:r>
+      <w:proofErr w:type="gramEnd"/>
+      <w:r>
+        <w:t xml:space="preserve"> O se implementaría para reducir el ruido de la medición o algo parecido a partir de la posición obtenida por integración de la velocidad luego de </w:t>
+      </w:r>
+      <w:proofErr w:type="spellStart"/>
+      <w:r>
+        <w:t>homming</w:t>
+      </w:r>
+      <w:proofErr w:type="spellEnd"/>
+      <w:r>
+        <w:t>?</w:t>
+      </w:r>
+    </w:p>
+    <w:p>
+      <w:pPr>
+        <w:pStyle w:val="Ttulo2"/>
+      </w:pPr>
+      <w:r>
+        <w:t>Cómo se puede eliminar el error de estado estacionario que hay desde la consigna de posición</w:t>
+      </w:r>
+      <w:proofErr w:type="gramStart"/>
+      <w:r>
+        <w:t>?</w:t>
+      </w:r>
+      <w:proofErr w:type="gramEnd"/>
+    </w:p>
+    <w:p>
+      <w:pPr>
+        <w:pStyle w:val="Ttulo2"/>
+      </w:pPr>
+      <w:r>
+        <w:t xml:space="preserve">Por qué para las transformadas de </w:t>
+      </w:r>
+      <w:proofErr w:type="spellStart"/>
+      <w:r>
+        <w:t>park</w:t>
+      </w:r>
+      <w:proofErr w:type="spellEnd"/>
+      <w:r>
+        <w:t xml:space="preserve"> del controlador utilizamos la posición estimada y no la real</w:t>
+      </w:r>
+      <w:proofErr w:type="gramStart"/>
+      <w:r>
+        <w:t>?</w:t>
+      </w:r>
+      <w:proofErr w:type="gramEnd"/>
+    </w:p>
+    <w:p>
+      <w:pPr>
+        <w:pStyle w:val="Ttulo2"/>
+      </w:pPr>
+      <w:r>
+        <w:t>Acerca de la compensación de torque gravitacional-</w:t>
+      </w:r>
+    </w:p>
+    <w:p>
+      <w:pPr>
+        <w:rPr>
+          <w:u w:val="single"/>
+        </w:rPr>
+      </w:pPr>
+      <w:r>
+        <w:t xml:space="preserve">Hay que tomar en cuenta que en el controlador nosotros hacemos compensación del torque gravitacional a partir de </w:t>
+      </w:r>
+      <w:proofErr w:type="spellStart"/>
+      <w:r>
+        <w:t>K_l</w:t>
+      </w:r>
+      <w:proofErr w:type="spellEnd"/>
+      <w:r>
+        <w:t xml:space="preserve">, pero este factor en realidad depende del estado de carga, el que no podemos medir, con lo cual, sí adoptamos </w:t>
+      </w:r>
+      <w:proofErr w:type="spellStart"/>
+      <w:r>
+        <w:t>K_l</w:t>
+      </w:r>
+      <w:proofErr w:type="spellEnd"/>
+      <w:r>
+        <w:t xml:space="preserve">, en el valor nominal, cuando el brazo está descargado, la compensación servirá bien solo en ese caso, en cambio hay que ver cómo se desempeña el controlador cuando </w:t>
+      </w:r>
+      <w:proofErr w:type="spellStart"/>
+      <w:r>
+        <w:t>k_l</w:t>
+      </w:r>
+      <w:proofErr w:type="spellEnd"/>
+      <w:r>
+        <w:t xml:space="preserve"> cambia en la planta y nosotros adoptamos su mismo valor nominal.</w:t>
       </w:r>
       <w:bookmarkStart w:id="7" w:name="_GoBack"/>
       <w:bookmarkEnd w:id="7"/>
-      <w:r>
-        <w:rPr>
-          <w:rStyle w:val="Ttulo2Car"/>
-        </w:rPr>
-        <w:t>tema térmico</w:t>
-      </w:r>
     </w:p>
     <w:p>
       <w:pPr>
@@ -1572,6 +1757,7 @@
       </w:pPr>
       <w:bookmarkStart w:id="8" w:name="_Toc165038188"/>
       <w:r>
+        <w:lastRenderedPageBreak/>
         <w:t>Otras Anotaciones</w:t>
       </w:r>
       <w:bookmarkEnd w:id="8"/>
@@ -1607,11 +1793,7 @@
       </w:r>
       <w:proofErr w:type="spellEnd"/>
       <w:r>
-        <w:t xml:space="preserve"> de estos subsistemas están muy alejados siendo polos </w:t>
-      </w:r>
-      <w:r>
-        <w:lastRenderedPageBreak/>
-        <w:t xml:space="preserve">lentos los del subsistema térmico y polos rápidos los del sistema electromecánico. Esto hace que </w:t>
+        <w:t xml:space="preserve"> de estos subsistemas están muy alejados siendo polos lentos los del subsistema térmico y polos rápidos los del sistema electromecánico. Esto hace que </w:t>
       </w:r>
       <w:r>
         <w:rPr>
@@ -3603,7 +3785,7 @@
 </file>
 
 <file path=customXml/itemProps1.xml><?xml version="1.0" encoding="utf-8"?>
-<ds:datastoreItem xmlns:ds="http://schemas.openxmlformats.org/officeDocument/2006/customXml" ds:itemID="{6A29FFBD-EB2E-4046-BE47-B59F546FE084}">
+<ds:datastoreItem xmlns:ds="http://schemas.openxmlformats.org/officeDocument/2006/customXml" ds:itemID="{6E7560EF-EE2D-4339-80B9-434133E78B7B}">
   <ds:schemaRefs>
     <ds:schemaRef ds:uri="http://schemas.openxmlformats.org/officeDocument/2006/bibliography"/>
   </ds:schemaRefs>

</xml_diff>